<commit_message>
updating the mandap provider api's
</commit_message>
<xml_diff>
--- a/API'S/Mandap Provider APIs.docx
+++ b/API'S/Mandap Provider APIs.docx
@@ -67,31 +67,7 @@
           <w:rPr>
             <w:rStyle w:val="Hyperlink"/>
           </w:rPr>
-          <w:t xml:space="preserve">Provider </w:t>
-        </w:r>
-        <w:r>
-          <w:rPr>
-            <w:rStyle w:val="Hyperlink"/>
-          </w:rPr>
-          <w:t>M</w:t>
-        </w:r>
-        <w:r>
-          <w:rPr>
-            <w:rStyle w:val="Hyperlink"/>
-          </w:rPr>
-          <w:t>a</w:t>
-        </w:r>
-        <w:r>
-          <w:rPr>
-            <w:rStyle w:val="Hyperlink"/>
-          </w:rPr>
-          <w:t>n</w:t>
-        </w:r>
-        <w:r>
-          <w:rPr>
-            <w:rStyle w:val="Hyperlink"/>
-          </w:rPr>
-          <w:t>dap APIs</w:t>
+          <w:t>Provider Mandap APIs</w:t>
         </w:r>
       </w:hyperlink>
     </w:p>
@@ -122,19 +98,7 @@
           <w:rPr>
             <w:rStyle w:val="Hyperlink"/>
           </w:rPr>
-          <w:t>Dashb</w:t>
-        </w:r>
-        <w:r>
-          <w:rPr>
-            <w:rStyle w:val="Hyperlink"/>
-          </w:rPr>
-          <w:t>o</w:t>
-        </w:r>
-        <w:r>
-          <w:rPr>
-            <w:rStyle w:val="Hyperlink"/>
-          </w:rPr>
-          <w:t>ard APIs</w:t>
+          <w:t>Dashboard APIs</w:t>
         </w:r>
       </w:hyperlink>
     </w:p>
@@ -179,23 +143,7 @@
             <w:b/>
             <w:bCs/>
           </w:rPr>
-          <w:t>Provi</w:t>
-        </w:r>
-        <w:r>
-          <w:rPr>
-            <w:rStyle w:val="Hyperlink"/>
-            <w:b/>
-            <w:bCs/>
-          </w:rPr>
-          <w:t>d</w:t>
-        </w:r>
-        <w:r>
-          <w:rPr>
-            <w:rStyle w:val="Hyperlink"/>
-            <w:b/>
-            <w:bCs/>
-          </w:rPr>
-          <w:t>er APIs</w:t>
+          <w:t>Provider APIs</w:t>
         </w:r>
       </w:hyperlink>
     </w:p>
@@ -289,19 +237,7 @@
           <w:rPr>
             <w:rStyle w:val="Hyperlink"/>
           </w:rPr>
-          <w:t>Or</w:t>
-        </w:r>
-        <w:r>
-          <w:rPr>
-            <w:rStyle w:val="Hyperlink"/>
-          </w:rPr>
-          <w:t>d</w:t>
-        </w:r>
-        <w:r>
-          <w:rPr>
-            <w:rStyle w:val="Hyperlink"/>
-          </w:rPr>
-          <w:t>er APIs</w:t>
+          <w:t>Order APIs</w:t>
         </w:r>
       </w:hyperlink>
     </w:p>
@@ -451,23 +387,7 @@
             <w:b/>
             <w:bCs/>
           </w:rPr>
-          <w:t xml:space="preserve">User </w:t>
-        </w:r>
-        <w:r>
-          <w:rPr>
-            <w:rStyle w:val="Hyperlink"/>
-            <w:b/>
-            <w:bCs/>
-          </w:rPr>
-          <w:t>A</w:t>
-        </w:r>
-        <w:r>
-          <w:rPr>
-            <w:rStyle w:val="Hyperlink"/>
-            <w:b/>
-            <w:bCs/>
-          </w:rPr>
-          <w:t>PIs</w:t>
+          <w:t>User APIs</w:t>
         </w:r>
       </w:hyperlink>
     </w:p>
@@ -656,6 +576,42 @@
       <w:pPr>
         <w:pStyle w:val="ListParagraph"/>
         <w:numPr>
+          <w:ilvl w:val="5"/>
+          <w:numId w:val="18"/>
+        </w:numPr>
+        <w:rPr>
+          <w:b/>
+          <w:bCs/>
+        </w:rPr>
+      </w:pPr>
+      <w:r>
+        <w:rPr>
+          <w:b/>
+          <w:bCs/>
+        </w:rPr>
+        <w:t>Schemas</w:t>
+      </w:r>
+    </w:p>
+    <w:p>
+      <w:pPr>
+        <w:pStyle w:val="ListParagraph"/>
+        <w:numPr>
+          <w:ilvl w:val="6"/>
+          <w:numId w:val="18"/>
+        </w:numPr>
+        <w:rPr>
+          <w:b/>
+          <w:bCs/>
+        </w:rPr>
+      </w:pPr>
+      <w:r>
+        <w:t>Provider model, Mandap Book Model</w:t>
+      </w:r>
+    </w:p>
+    <w:p>
+      <w:pPr>
+        <w:pStyle w:val="ListParagraph"/>
+        <w:numPr>
           <w:ilvl w:val="1"/>
           <w:numId w:val="18"/>
         </w:numPr>
@@ -685,12 +641,86 @@
           <w:bCs/>
         </w:rPr>
         <w:tab/>
-      </w:r>
-      <w:r>
-        <w:rPr>
-          <w:b/>
-          <w:bCs/>
-        </w:rPr>
+        <w:t xml:space="preserve">– </w:t>
+      </w:r>
+      <w:r>
+        <w:rPr>
+          <w:b/>
+          <w:bCs/>
+        </w:rPr>
+        <w:tab/>
+      </w:r>
+      <w:r>
+        <w:t>Provider Client</w:t>
+      </w:r>
+    </w:p>
+    <w:p>
+      <w:pPr>
+        <w:pStyle w:val="ListParagraph"/>
+        <w:numPr>
+          <w:ilvl w:val="5"/>
+          <w:numId w:val="18"/>
+        </w:numPr>
+        <w:rPr>
+          <w:b/>
+          <w:bCs/>
+        </w:rPr>
+      </w:pPr>
+      <w:r>
+        <w:rPr>
+          <w:b/>
+          <w:bCs/>
+        </w:rPr>
+        <w:t>Schemas</w:t>
+      </w:r>
+    </w:p>
+    <w:p>
+      <w:pPr>
+        <w:pStyle w:val="ListParagraph"/>
+        <w:numPr>
+          <w:ilvl w:val="6"/>
+          <w:numId w:val="18"/>
+        </w:numPr>
+        <w:rPr>
+          <w:b/>
+          <w:bCs/>
+        </w:rPr>
+      </w:pPr>
+      <w:r>
+        <w:t>Mandap Model, photographer</w:t>
+      </w:r>
+      <w:r>
+        <w:t xml:space="preserve"> Model</w:t>
+      </w:r>
+      <w:r>
+        <w:t>, caterer Model</w:t>
+      </w:r>
+    </w:p>
+    <w:p>
+      <w:pPr>
+        <w:pStyle w:val="ListParagraph"/>
+        <w:numPr>
+          <w:ilvl w:val="1"/>
+          <w:numId w:val="18"/>
+        </w:numPr>
+        <w:rPr>
+          <w:b/>
+          <w:bCs/>
+        </w:rPr>
+      </w:pPr>
+      <w:r>
+        <w:rPr>
+          <w:b/>
+          <w:bCs/>
+        </w:rPr>
+        <w:t xml:space="preserve">Vaishnavi  </w:t>
+      </w:r>
+      <w:r>
+        <w:rPr>
+          <w:b/>
+          <w:bCs/>
+        </w:rPr>
+        <w:tab/>
         <w:t>–</w:t>
       </w:r>
       <w:r>
@@ -698,24 +728,17 @@
           <w:b/>
           <w:bCs/>
         </w:rPr>
-        <w:t xml:space="preserve"> </w:t>
-      </w:r>
-      <w:r>
-        <w:rPr>
-          <w:b/>
-          <w:bCs/>
-        </w:rPr>
         <w:tab/>
       </w:r>
       <w:r>
-        <w:t>Provider Client</w:t>
+        <w:t>Admin Server, Project Assets</w:t>
       </w:r>
     </w:p>
     <w:p>
       <w:pPr>
         <w:pStyle w:val="ListParagraph"/>
         <w:numPr>
-          <w:ilvl w:val="1"/>
+          <w:ilvl w:val="5"/>
           <w:numId w:val="18"/>
         </w:numPr>
         <w:rPr>
@@ -728,7 +751,49 @@
           <w:b/>
           <w:bCs/>
         </w:rPr>
-        <w:t xml:space="preserve">Vaishnavi  </w:t>
+        <w:t>Schemas:</w:t>
+      </w:r>
+    </w:p>
+    <w:p>
+      <w:pPr>
+        <w:pStyle w:val="ListParagraph"/>
+        <w:numPr>
+          <w:ilvl w:val="6"/>
+          <w:numId w:val="18"/>
+        </w:numPr>
+        <w:rPr>
+          <w:b/>
+          <w:bCs/>
+        </w:rPr>
+      </w:pPr>
+      <w:r>
+        <w:t>Reviews Model</w:t>
+      </w:r>
+      <w:r>
+        <w:t xml:space="preserve">, </w:t>
+      </w:r>
+      <w:r>
+        <w:t>Room Model</w:t>
+      </w:r>
+    </w:p>
+    <w:p>
+      <w:pPr>
+        <w:pStyle w:val="ListParagraph"/>
+        <w:numPr>
+          <w:ilvl w:val="1"/>
+          <w:numId w:val="18"/>
+        </w:numPr>
+        <w:rPr>
+          <w:b/>
+          <w:bCs/>
+        </w:rPr>
+      </w:pPr>
+      <w:r>
+        <w:rPr>
+          <w:b/>
+          <w:bCs/>
+        </w:rPr>
+        <w:t>Kunal</w:t>
       </w:r>
       <w:r>
         <w:rPr>
@@ -742,6 +807,7 @@
           <w:b/>
           <w:bCs/>
         </w:rPr>
+        <w:tab/>
         <w:t>–</w:t>
       </w:r>
       <w:r>
@@ -752,14 +818,14 @@
         <w:tab/>
       </w:r>
       <w:r>
-        <w:t>Admin Server, Project Assets</w:t>
+        <w:t>User Provider Server</w:t>
       </w:r>
     </w:p>
     <w:p>
       <w:pPr>
         <w:pStyle w:val="ListParagraph"/>
         <w:numPr>
-          <w:ilvl w:val="1"/>
+          <w:ilvl w:val="5"/>
           <w:numId w:val="18"/>
         </w:numPr>
         <w:rPr>
@@ -772,38 +838,23 @@
           <w:b/>
           <w:bCs/>
         </w:rPr>
-        <w:t>Kunal</w:t>
-      </w:r>
-      <w:r>
-        <w:rPr>
-          <w:b/>
-          <w:bCs/>
-        </w:rPr>
-        <w:tab/>
-      </w:r>
-      <w:r>
-        <w:rPr>
-          <w:b/>
-          <w:bCs/>
-        </w:rPr>
-        <w:tab/>
-      </w:r>
-      <w:r>
-        <w:rPr>
-          <w:b/>
-          <w:bCs/>
-        </w:rPr>
-        <w:t>–</w:t>
-      </w:r>
-      <w:r>
-        <w:rPr>
-          <w:b/>
-          <w:bCs/>
-        </w:rPr>
-        <w:tab/>
-      </w:r>
-      <w:r>
-        <w:t>User Provider Server</w:t>
+        <w:t>Schemas:</w:t>
+      </w:r>
+    </w:p>
+    <w:p>
+      <w:pPr>
+        <w:pStyle w:val="ListParagraph"/>
+        <w:numPr>
+          <w:ilvl w:val="6"/>
+          <w:numId w:val="18"/>
+        </w:numPr>
+        <w:rPr>
+          <w:b/>
+          <w:bCs/>
+        </w:rPr>
+      </w:pPr>
+      <w:r>
+        <w:t xml:space="preserve">Address Model, User Model </w:t>
       </w:r>
     </w:p>
     <w:p>
@@ -900,7 +951,6 @@
           <w:b/>
           <w:bCs/>
         </w:rPr>
-        <w:lastRenderedPageBreak/>
         <w:t xml:space="preserve">Mandap </w:t>
       </w:r>
       <w:r>
@@ -938,23 +988,7 @@
           <w:b/>
           <w:bCs/>
         </w:rPr>
-        <w:t>POST /</w:t>
-      </w:r>
-      <w:proofErr w:type="spellStart"/>
-      <w:r>
-        <w:rPr>
-          <w:b/>
-          <w:bCs/>
-        </w:rPr>
-        <w:t>api</w:t>
-      </w:r>
-      <w:proofErr w:type="spellEnd"/>
-      <w:r>
-        <w:rPr>
-          <w:b/>
-          <w:bCs/>
-        </w:rPr>
-        <w:t>/provider/register</w:t>
+        <w:t>POST /api/provider/register</w:t>
       </w:r>
       <w:r>
         <w:t xml:space="preserve"> </w:t>
@@ -993,15 +1027,7 @@
         <w:t>Fields</w:t>
       </w:r>
       <w:r>
-        <w:t xml:space="preserve">: Name, Email, Phone, Password, </w:t>
-      </w:r>
-      <w:proofErr w:type="spellStart"/>
-      <w:r>
-        <w:t>isApproved</w:t>
-      </w:r>
-      <w:proofErr w:type="spellEnd"/>
-      <w:r>
-        <w:t xml:space="preserve"> (default: false).</w:t>
+        <w:t>: Name, Email, Phone, Password, isApproved (default: false).</w:t>
       </w:r>
     </w:p>
     <w:p>
@@ -1031,23 +1057,7 @@
           <w:b/>
           <w:bCs/>
         </w:rPr>
-        <w:t>POST /</w:t>
-      </w:r>
-      <w:proofErr w:type="spellStart"/>
-      <w:r>
-        <w:rPr>
-          <w:b/>
-          <w:bCs/>
-        </w:rPr>
-        <w:t>api</w:t>
-      </w:r>
-      <w:proofErr w:type="spellEnd"/>
-      <w:r>
-        <w:rPr>
-          <w:b/>
-          <w:bCs/>
-        </w:rPr>
-        <w:t>/provider/login</w:t>
+        <w:t>POST /api/provider/login</w:t>
       </w:r>
       <w:r>
         <w:t xml:space="preserve"> </w:t>
@@ -1116,23 +1126,7 @@
           <w:b/>
           <w:bCs/>
         </w:rPr>
-        <w:t>GET /</w:t>
-      </w:r>
-      <w:proofErr w:type="spellStart"/>
-      <w:r>
-        <w:rPr>
-          <w:b/>
-          <w:bCs/>
-        </w:rPr>
-        <w:t>api</w:t>
-      </w:r>
-      <w:proofErr w:type="spellEnd"/>
-      <w:r>
-        <w:rPr>
-          <w:b/>
-          <w:bCs/>
-        </w:rPr>
-        <w:t>/provider/profile</w:t>
+        <w:t>GET /api/provider/profile</w:t>
       </w:r>
       <w:r>
         <w:t xml:space="preserve"> </w:t>
@@ -1183,23 +1177,7 @@
           <w:b/>
           <w:bCs/>
         </w:rPr>
-        <w:t>GET /</w:t>
-      </w:r>
-      <w:proofErr w:type="spellStart"/>
-      <w:r>
-        <w:rPr>
-          <w:b/>
-          <w:bCs/>
-        </w:rPr>
-        <w:t>api</w:t>
-      </w:r>
-      <w:proofErr w:type="spellEnd"/>
-      <w:r>
-        <w:rPr>
-          <w:b/>
-          <w:bCs/>
-        </w:rPr>
-        <w:t>/provider/bookings</w:t>
+        <w:t>GET /api/provider/bookings</w:t>
       </w:r>
       <w:r>
         <w:t xml:space="preserve"> </w:t>
@@ -1252,23 +1230,7 @@
           <w:b/>
           <w:bCs/>
         </w:rPr>
-        <w:t>POST /</w:t>
-      </w:r>
-      <w:proofErr w:type="spellStart"/>
-      <w:r>
-        <w:rPr>
-          <w:b/>
-          <w:bCs/>
-        </w:rPr>
-        <w:t>api</w:t>
-      </w:r>
-      <w:proofErr w:type="spellEnd"/>
-      <w:r>
-        <w:rPr>
-          <w:b/>
-          <w:bCs/>
-        </w:rPr>
-        <w:t>/provider/mandap</w:t>
+        <w:t>POST /api/provider/mandap</w:t>
       </w:r>
       <w:r>
         <w:t xml:space="preserve"> </w:t>
@@ -1340,15 +1302,7 @@
         </w:numPr>
       </w:pPr>
       <w:r>
-        <w:t>Venue Types (</w:t>
-      </w:r>
-      <w:proofErr w:type="spellStart"/>
-      <w:r>
-        <w:t>enum</w:t>
-      </w:r>
-      <w:proofErr w:type="spellEnd"/>
-      <w:r>
-        <w:t>: Banquet hall, Lawn, Resort, Hotel, Community Hall, Farmhouse, Convention Centre, Rooftop Venues)</w:t>
+        <w:t>Venue Types (enum: Banquet hall, Lawn, Resort, Hotel, Community Hall, Farmhouse, Convention Centre, Rooftop Venues)</w:t>
       </w:r>
     </w:p>
     <w:p>
@@ -1381,15 +1335,8 @@
         </w:numPr>
       </w:pPr>
       <w:r>
-        <w:t>Cancellation Policy (</w:t>
-      </w:r>
-      <w:proofErr w:type="spellStart"/>
-      <w:r>
-        <w:t>enum</w:t>
-      </w:r>
-      <w:proofErr w:type="spellEnd"/>
-      <w:r>
-        <w:t>: No Refund, Partial Refund, Full Refund)</w:t>
+        <w:lastRenderedPageBreak/>
+        <w:t>Cancellation Policy (enum: No Refund, Partial Refund, Full Refund)</w:t>
       </w:r>
     </w:p>
     <w:p>
@@ -1400,15 +1347,7 @@
         </w:numPr>
       </w:pPr>
       <w:r>
-        <w:t xml:space="preserve">Venue Images/Video (multiple, uploaded via </w:t>
-      </w:r>
-      <w:proofErr w:type="spellStart"/>
-      <w:r>
-        <w:t>Cloudinary</w:t>
-      </w:r>
-      <w:proofErr w:type="spellEnd"/>
-      <w:r>
-        <w:t>)</w:t>
+        <w:t>Venue Images/Video (multiple, uploaded via Cloudinary)</w:t>
       </w:r>
     </w:p>
     <w:p>
@@ -1452,15 +1391,7 @@
         </w:numPr>
       </w:pPr>
       <w:r>
-        <w:t>Security Deposit Type (</w:t>
-      </w:r>
-      <w:proofErr w:type="spellStart"/>
-      <w:r>
-        <w:t>enum</w:t>
-      </w:r>
-      <w:proofErr w:type="spellEnd"/>
-      <w:r>
-        <w:t>: Refundable, Non-Refundable)</w:t>
+        <w:t>Security Deposit Type (enum: Refundable, Non-Refundable)</w:t>
       </w:r>
     </w:p>
     <w:p>
@@ -1471,16 +1402,7 @@
         </w:numPr>
       </w:pPr>
       <w:r>
-        <w:lastRenderedPageBreak/>
-        <w:t>Caterer (Name, Food Type [Veg, Non-Veg, Jain], Plan [Basic, Standard, Premium, Luxury], Menu Items [array of {</w:t>
-      </w:r>
-      <w:proofErr w:type="spellStart"/>
-      <w:r>
-        <w:t>menuItem</w:t>
-      </w:r>
-      <w:proofErr w:type="spellEnd"/>
-      <w:r>
-        <w:t>, price}], Plan Price)</w:t>
+        <w:t>Caterer (Name, Food Type [Veg, Non-Veg, Jain], Plan [Basic, Standard, Premium, Luxury], Menu Items [array of {menuItem, price}], Plan Price)</w:t>
       </w:r>
     </w:p>
     <w:p>
@@ -1491,15 +1413,7 @@
         </w:numPr>
       </w:pPr>
       <w:r>
-        <w:t xml:space="preserve">Photographer (Name, Photography Type [Candid, Traditional, Cinematic, Drone, Pre-wedding, Portrait, Album Photography], Price for Type, Sample Work Images [via </w:t>
-      </w:r>
-      <w:proofErr w:type="spellStart"/>
-      <w:r>
-        <w:t>Cloudinary</w:t>
-      </w:r>
-      <w:proofErr w:type="spellEnd"/>
-      <w:r>
-        <w:t>])</w:t>
+        <w:t>Photographer (Name, Photography Type [Candid, Traditional, Cinematic, Drone, Pre-wedding, Portrait, Album Photography], Price for Type, Sample Work Images [via Cloudinary])</w:t>
       </w:r>
     </w:p>
     <w:p>
@@ -1558,33 +1472,8 @@
           <w:b/>
           <w:bCs/>
         </w:rPr>
-        <w:t>PUT /</w:t>
-      </w:r>
-      <w:proofErr w:type="spellStart"/>
-      <w:r>
-        <w:rPr>
-          <w:b/>
-          <w:bCs/>
-        </w:rPr>
-        <w:t>api</w:t>
-      </w:r>
-      <w:proofErr w:type="spellEnd"/>
-      <w:r>
-        <w:rPr>
-          <w:b/>
-          <w:bCs/>
-        </w:rPr>
-        <w:t>/provider/mandap/:</w:t>
-      </w:r>
-      <w:proofErr w:type="spellStart"/>
-      <w:r>
-        <w:rPr>
-          <w:b/>
-          <w:bCs/>
-        </w:rPr>
-        <w:t>mandapId</w:t>
-      </w:r>
-      <w:proofErr w:type="spellEnd"/>
+        <w:t>PUT /api/provider/mandap/:mandapId</w:t>
+      </w:r>
       <w:r>
         <w:t xml:space="preserve"> </w:t>
       </w:r>
@@ -1637,33 +1526,8 @@
           <w:b/>
           <w:bCs/>
         </w:rPr>
-        <w:t>DELETE /</w:t>
-      </w:r>
-      <w:proofErr w:type="spellStart"/>
-      <w:r>
-        <w:rPr>
-          <w:b/>
-          <w:bCs/>
-        </w:rPr>
-        <w:t>api</w:t>
-      </w:r>
-      <w:proofErr w:type="spellEnd"/>
-      <w:r>
-        <w:rPr>
-          <w:b/>
-          <w:bCs/>
-        </w:rPr>
-        <w:t>/provider/mandap/:</w:t>
-      </w:r>
-      <w:proofErr w:type="spellStart"/>
-      <w:r>
-        <w:rPr>
-          <w:b/>
-          <w:bCs/>
-        </w:rPr>
-        <w:t>mandapId</w:t>
-      </w:r>
-      <w:proofErr w:type="spellEnd"/>
+        <w:t>DELETE /api/provider/mandap/:mandapId</w:t>
+      </w:r>
       <w:r>
         <w:t xml:space="preserve"> </w:t>
       </w:r>
@@ -1698,23 +1562,7 @@
           <w:b/>
           <w:bCs/>
         </w:rPr>
-        <w:t>GET /</w:t>
-      </w:r>
-      <w:proofErr w:type="spellStart"/>
-      <w:r>
-        <w:rPr>
-          <w:b/>
-          <w:bCs/>
-        </w:rPr>
-        <w:t>api</w:t>
-      </w:r>
-      <w:proofErr w:type="spellEnd"/>
-      <w:r>
-        <w:rPr>
-          <w:b/>
-          <w:bCs/>
-        </w:rPr>
-        <w:t>/mandap/search</w:t>
+        <w:t>GET /api/mandap/search</w:t>
       </w:r>
       <w:r>
         <w:t xml:space="preserve"> </w:t>
@@ -1768,39 +1616,7 @@
           <w:b/>
           <w:bCs/>
         </w:rPr>
-        <w:t>GET /</w:t>
-      </w:r>
-      <w:proofErr w:type="spellStart"/>
-      <w:r>
-        <w:rPr>
-          <w:b/>
-          <w:bCs/>
-        </w:rPr>
-        <w:t>api</w:t>
-      </w:r>
-      <w:proofErr w:type="spellEnd"/>
-      <w:r>
-        <w:rPr>
-          <w:b/>
-          <w:bCs/>
-        </w:rPr>
-        <w:t>/mandap/:</w:t>
-      </w:r>
-      <w:proofErr w:type="spellStart"/>
-      <w:r>
-        <w:rPr>
-          <w:b/>
-          <w:bCs/>
-        </w:rPr>
-        <w:t>mandapId</w:t>
-      </w:r>
-      <w:proofErr w:type="spellEnd"/>
-      <w:r>
-        <w:rPr>
-          <w:b/>
-          <w:bCs/>
-        </w:rPr>
-        <w:t>/reviews</w:t>
+        <w:t>GET /api/mandap/:mandapId/reviews</w:t>
       </w:r>
       <w:r>
         <w:t xml:space="preserve"> </w:t>
@@ -1853,17 +1669,8 @@
           <w:b/>
           <w:bCs/>
         </w:rPr>
-        <w:t xml:space="preserve">Event: </w:t>
-      </w:r>
-      <w:proofErr w:type="spellStart"/>
-      <w:r>
-        <w:rPr>
-          <w:b/>
-          <w:bCs/>
-        </w:rPr>
-        <w:t>booking.created</w:t>
-      </w:r>
-      <w:proofErr w:type="spellEnd"/>
+        <w:t>Event: booking.created</w:t>
+      </w:r>
       <w:r>
         <w:t xml:space="preserve"> </w:t>
       </w:r>
@@ -1898,17 +1705,8 @@
           <w:b/>
           <w:bCs/>
         </w:rPr>
-        <w:t xml:space="preserve">Event: </w:t>
-      </w:r>
-      <w:proofErr w:type="spellStart"/>
-      <w:r>
-        <w:rPr>
-          <w:b/>
-          <w:bCs/>
-        </w:rPr>
-        <w:t>booking.updated</w:t>
-      </w:r>
-      <w:proofErr w:type="spellEnd"/>
+        <w:t>Event: booking.updated</w:t>
+      </w:r>
       <w:r>
         <w:t xml:space="preserve"> </w:t>
       </w:r>
@@ -1925,6 +1723,7 @@
           <w:b/>
           <w:bCs/>
         </w:rPr>
+        <w:lastRenderedPageBreak/>
         <w:t>Purpose</w:t>
       </w:r>
       <w:r>
@@ -1943,17 +1742,8 @@
           <w:b/>
           <w:bCs/>
         </w:rPr>
-        <w:t xml:space="preserve">Event: </w:t>
-      </w:r>
-      <w:proofErr w:type="spellStart"/>
-      <w:r>
-        <w:rPr>
-          <w:b/>
-          <w:bCs/>
-        </w:rPr>
-        <w:t>booking.cancelled</w:t>
-      </w:r>
-      <w:proofErr w:type="spellEnd"/>
+        <w:t>Event: booking.cancelled</w:t>
+      </w:r>
       <w:r>
         <w:t xml:space="preserve"> </w:t>
       </w:r>
@@ -1988,17 +1778,8 @@
           <w:b/>
           <w:bCs/>
         </w:rPr>
-        <w:t xml:space="preserve">Event: </w:t>
-      </w:r>
-      <w:proofErr w:type="spellStart"/>
-      <w:r>
-        <w:rPr>
-          <w:b/>
-          <w:bCs/>
-        </w:rPr>
-        <w:t>review.added</w:t>
-      </w:r>
-      <w:proofErr w:type="spellEnd"/>
+        <w:t>Event: review.added</w:t>
+      </w:r>
       <w:r>
         <w:t xml:space="preserve"> </w:t>
       </w:r>
@@ -2043,7 +1824,6 @@
           <w:b/>
           <w:bCs/>
         </w:rPr>
-        <w:lastRenderedPageBreak/>
         <w:t>User APIs</w:t>
       </w:r>
     </w:p>
@@ -2074,23 +1854,7 @@
           <w:b/>
           <w:bCs/>
         </w:rPr>
-        <w:t>POST /</w:t>
-      </w:r>
-      <w:proofErr w:type="spellStart"/>
-      <w:r>
-        <w:rPr>
-          <w:b/>
-          <w:bCs/>
-        </w:rPr>
-        <w:t>api</w:t>
-      </w:r>
-      <w:proofErr w:type="spellEnd"/>
-      <w:r>
-        <w:rPr>
-          <w:b/>
-          <w:bCs/>
-        </w:rPr>
-        <w:t>/user/register</w:t>
+        <w:t>POST /api/user/register</w:t>
       </w:r>
       <w:r>
         <w:t xml:space="preserve"> </w:t>
@@ -2144,23 +1908,7 @@
           <w:b/>
           <w:bCs/>
         </w:rPr>
-        <w:t>POST /</w:t>
-      </w:r>
-      <w:proofErr w:type="spellStart"/>
-      <w:r>
-        <w:rPr>
-          <w:b/>
-          <w:bCs/>
-        </w:rPr>
-        <w:t>api</w:t>
-      </w:r>
-      <w:proofErr w:type="spellEnd"/>
-      <w:r>
-        <w:rPr>
-          <w:b/>
-          <w:bCs/>
-        </w:rPr>
-        <w:t>/user/login</w:t>
+        <w:t>POST /api/user/login</w:t>
       </w:r>
       <w:r>
         <w:t xml:space="preserve"> </w:t>
@@ -2214,23 +1962,7 @@
           <w:b/>
           <w:bCs/>
         </w:rPr>
-        <w:t>GET /</w:t>
-      </w:r>
-      <w:proofErr w:type="spellStart"/>
-      <w:r>
-        <w:rPr>
-          <w:b/>
-          <w:bCs/>
-        </w:rPr>
-        <w:t>api</w:t>
-      </w:r>
-      <w:proofErr w:type="spellEnd"/>
-      <w:r>
-        <w:rPr>
-          <w:b/>
-          <w:bCs/>
-        </w:rPr>
-        <w:t>/user/profile</w:t>
+        <w:t>GET /api/user/profile</w:t>
       </w:r>
       <w:r>
         <w:t xml:space="preserve"> </w:t>
@@ -2295,23 +2027,7 @@
           <w:b/>
           <w:bCs/>
         </w:rPr>
-        <w:t>GET /</w:t>
-      </w:r>
-      <w:proofErr w:type="spellStart"/>
-      <w:r>
-        <w:rPr>
-          <w:b/>
-          <w:bCs/>
-        </w:rPr>
-        <w:t>api</w:t>
-      </w:r>
-      <w:proofErr w:type="spellEnd"/>
-      <w:r>
-        <w:rPr>
-          <w:b/>
-          <w:bCs/>
-        </w:rPr>
-        <w:t>/user/bookings</w:t>
+        <w:t>GET /api/user/bookings</w:t>
       </w:r>
       <w:r>
         <w:t xml:space="preserve"> </w:t>
@@ -2347,23 +2063,7 @@
           <w:b/>
           <w:bCs/>
         </w:rPr>
-        <w:t>POST /</w:t>
-      </w:r>
-      <w:proofErr w:type="spellStart"/>
-      <w:r>
-        <w:rPr>
-          <w:b/>
-          <w:bCs/>
-        </w:rPr>
-        <w:t>api</w:t>
-      </w:r>
-      <w:proofErr w:type="spellEnd"/>
-      <w:r>
-        <w:rPr>
-          <w:b/>
-          <w:bCs/>
-        </w:rPr>
-        <w:t>/user/bookings</w:t>
+        <w:t>POST /api/user/bookings</w:t>
       </w:r>
       <w:r>
         <w:t xml:space="preserve"> </w:t>
@@ -2461,33 +2161,8 @@
           <w:b/>
           <w:bCs/>
         </w:rPr>
-        <w:t>PUT /</w:t>
-      </w:r>
-      <w:proofErr w:type="spellStart"/>
-      <w:r>
-        <w:rPr>
-          <w:b/>
-          <w:bCs/>
-        </w:rPr>
-        <w:t>api</w:t>
-      </w:r>
-      <w:proofErr w:type="spellEnd"/>
-      <w:r>
-        <w:rPr>
-          <w:b/>
-          <w:bCs/>
-        </w:rPr>
-        <w:t>/user/bookings/:</w:t>
-      </w:r>
-      <w:proofErr w:type="spellStart"/>
-      <w:r>
-        <w:rPr>
-          <w:b/>
-          <w:bCs/>
-        </w:rPr>
-        <w:t>bookingId</w:t>
-      </w:r>
-      <w:proofErr w:type="spellEnd"/>
+        <w:t>PUT /api/user/bookings/:bookingId</w:t>
+      </w:r>
       <w:r>
         <w:t xml:space="preserve"> </w:t>
       </w:r>
@@ -2540,33 +2215,8 @@
           <w:b/>
           <w:bCs/>
         </w:rPr>
-        <w:t>DELETE /</w:t>
-      </w:r>
-      <w:proofErr w:type="spellStart"/>
-      <w:r>
-        <w:rPr>
-          <w:b/>
-          <w:bCs/>
-        </w:rPr>
-        <w:t>api</w:t>
-      </w:r>
-      <w:proofErr w:type="spellEnd"/>
-      <w:r>
-        <w:rPr>
-          <w:b/>
-          <w:bCs/>
-        </w:rPr>
-        <w:t>/user/bookings/:</w:t>
-      </w:r>
-      <w:proofErr w:type="spellStart"/>
-      <w:r>
-        <w:rPr>
-          <w:b/>
-          <w:bCs/>
-        </w:rPr>
-        <w:t>bookingId</w:t>
-      </w:r>
-      <w:proofErr w:type="spellEnd"/>
+        <w:t>DELETE /api/user/bookings/:bookingId</w:t>
+      </w:r>
       <w:r>
         <w:t xml:space="preserve"> </w:t>
       </w:r>
@@ -2583,6 +2233,7 @@
           <w:b/>
           <w:bCs/>
         </w:rPr>
+        <w:lastRenderedPageBreak/>
         <w:t>Purpose</w:t>
       </w:r>
       <w:r>
@@ -2601,33 +2252,8 @@
           <w:b/>
           <w:bCs/>
         </w:rPr>
-        <w:t>GET /</w:t>
-      </w:r>
-      <w:proofErr w:type="spellStart"/>
-      <w:r>
-        <w:rPr>
-          <w:b/>
-          <w:bCs/>
-        </w:rPr>
-        <w:t>api</w:t>
-      </w:r>
-      <w:proofErr w:type="spellEnd"/>
-      <w:r>
-        <w:rPr>
-          <w:b/>
-          <w:bCs/>
-        </w:rPr>
-        <w:t>/user/bookings/:</w:t>
-      </w:r>
-      <w:proofErr w:type="spellStart"/>
-      <w:r>
-        <w:rPr>
-          <w:b/>
-          <w:bCs/>
-        </w:rPr>
-        <w:t>bookingId</w:t>
-      </w:r>
-      <w:proofErr w:type="spellEnd"/>
+        <w:t>GET /api/user/bookings/:bookingId</w:t>
+      </w:r>
       <w:r>
         <w:t xml:space="preserve"> </w:t>
       </w:r>
@@ -2662,33 +2288,8 @@
           <w:b/>
           <w:bCs/>
         </w:rPr>
-        <w:t>POST /</w:t>
-      </w:r>
-      <w:proofErr w:type="spellStart"/>
-      <w:r>
-        <w:rPr>
-          <w:b/>
-          <w:bCs/>
-        </w:rPr>
-        <w:t>api</w:t>
-      </w:r>
-      <w:proofErr w:type="spellEnd"/>
-      <w:r>
-        <w:rPr>
-          <w:b/>
-          <w:bCs/>
-        </w:rPr>
-        <w:t>/user/payments/</w:t>
-      </w:r>
-      <w:proofErr w:type="spellStart"/>
-      <w:r>
-        <w:rPr>
-          <w:b/>
-          <w:bCs/>
-        </w:rPr>
-        <w:t>razorpay</w:t>
-      </w:r>
-      <w:proofErr w:type="spellEnd"/>
+        <w:t>POST /api/user/payments/razorpay</w:t>
+      </w:r>
       <w:r>
         <w:t xml:space="preserve"> </w:t>
       </w:r>
@@ -2708,15 +2309,7 @@
         <w:t>Purpose</w:t>
       </w:r>
       <w:r>
-        <w:t xml:space="preserve">: Initiate a payment via </w:t>
-      </w:r>
-      <w:proofErr w:type="spellStart"/>
-      <w:r>
-        <w:t>Razorpay</w:t>
-      </w:r>
-      <w:proofErr w:type="spellEnd"/>
-      <w:r>
-        <w:t xml:space="preserve"> for a booking.</w:t>
+        <w:t>: Initiate a payment via Razorpay for a booking.</w:t>
       </w:r>
     </w:p>
     <w:p>
@@ -2749,40 +2342,7 @@
           <w:b/>
           <w:bCs/>
         </w:rPr>
-        <w:lastRenderedPageBreak/>
-        <w:t>POST /</w:t>
-      </w:r>
-      <w:proofErr w:type="spellStart"/>
-      <w:r>
-        <w:rPr>
-          <w:b/>
-          <w:bCs/>
-        </w:rPr>
-        <w:t>api</w:t>
-      </w:r>
-      <w:proofErr w:type="spellEnd"/>
-      <w:r>
-        <w:rPr>
-          <w:b/>
-          <w:bCs/>
-        </w:rPr>
-        <w:t>/user/payments/</w:t>
-      </w:r>
-      <w:proofErr w:type="spellStart"/>
-      <w:r>
-        <w:rPr>
-          <w:b/>
-          <w:bCs/>
-        </w:rPr>
-        <w:t>razorpay</w:t>
-      </w:r>
-      <w:proofErr w:type="spellEnd"/>
-      <w:r>
-        <w:rPr>
-          <w:b/>
-          <w:bCs/>
-        </w:rPr>
-        <w:t>/verify</w:t>
+        <w:t>POST /api/user/payments/razorpay/verify</w:t>
       </w:r>
       <w:r>
         <w:t xml:space="preserve"> </w:t>
@@ -2803,15 +2363,7 @@
         <w:t>Purpose</w:t>
       </w:r>
       <w:r>
-        <w:t xml:space="preserve">: Verify </w:t>
-      </w:r>
-      <w:proofErr w:type="spellStart"/>
-      <w:r>
-        <w:t>Razorpay</w:t>
-      </w:r>
-      <w:proofErr w:type="spellEnd"/>
-      <w:r>
-        <w:t xml:space="preserve"> payment success.</w:t>
+        <w:t>: Verify Razorpay payment success.</w:t>
       </w:r>
     </w:p>
     <w:p>
@@ -2829,15 +2381,7 @@
         <w:t>Fields</w:t>
       </w:r>
       <w:r>
-        <w:t xml:space="preserve">: </w:t>
-      </w:r>
-      <w:proofErr w:type="spellStart"/>
-      <w:r>
-        <w:t>Razorpay</w:t>
-      </w:r>
-      <w:proofErr w:type="spellEnd"/>
-      <w:r>
-        <w:t xml:space="preserve"> Payment ID, Order ID, Signature.</w:t>
+        <w:t>: Razorpay Payment ID, Order ID, Signature.</w:t>
       </w:r>
     </w:p>
     <w:p>
@@ -2877,23 +2421,7 @@
           <w:b/>
           <w:bCs/>
         </w:rPr>
-        <w:t>GET /</w:t>
-      </w:r>
-      <w:proofErr w:type="spellStart"/>
-      <w:r>
-        <w:rPr>
-          <w:b/>
-          <w:bCs/>
-        </w:rPr>
-        <w:t>api</w:t>
-      </w:r>
-      <w:proofErr w:type="spellEnd"/>
-      <w:r>
-        <w:rPr>
-          <w:b/>
-          <w:bCs/>
-        </w:rPr>
-        <w:t>/mandaps</w:t>
+        <w:t>GET /api/mandaps</w:t>
       </w:r>
       <w:r>
         <w:t xml:space="preserve"> </w:t>
@@ -2929,23 +2457,7 @@
           <w:b/>
           <w:bCs/>
         </w:rPr>
-        <w:t>GET /</w:t>
-      </w:r>
-      <w:proofErr w:type="spellStart"/>
-      <w:r>
-        <w:rPr>
-          <w:b/>
-          <w:bCs/>
-        </w:rPr>
-        <w:t>api</w:t>
-      </w:r>
-      <w:proofErr w:type="spellEnd"/>
-      <w:r>
-        <w:rPr>
-          <w:b/>
-          <w:bCs/>
-        </w:rPr>
-        <w:t>/mandaps/search</w:t>
+        <w:t>GET /api/mandaps/search</w:t>
       </w:r>
       <w:r>
         <w:t xml:space="preserve"> </w:t>
@@ -2984,31 +2496,7 @@
         <w:t>Query Parameters</w:t>
       </w:r>
       <w:r>
-        <w:t xml:space="preserve">: city, </w:t>
-      </w:r>
-      <w:proofErr w:type="spellStart"/>
-      <w:r>
-        <w:t>mandapName</w:t>
-      </w:r>
-      <w:proofErr w:type="spellEnd"/>
-      <w:r>
-        <w:t xml:space="preserve">, </w:t>
-      </w:r>
-      <w:proofErr w:type="spellStart"/>
-      <w:r>
-        <w:t>venueTypes</w:t>
-      </w:r>
-      <w:proofErr w:type="spellEnd"/>
-      <w:r>
-        <w:t xml:space="preserve">, </w:t>
-      </w:r>
-      <w:proofErr w:type="spellStart"/>
-      <w:r>
-        <w:t>availableDates</w:t>
-      </w:r>
-      <w:proofErr w:type="spellEnd"/>
-      <w:r>
-        <w:t>.</w:t>
+        <w:t>: city, mandapName, venueTypes, availableDates.</w:t>
       </w:r>
     </w:p>
     <w:p>
@@ -3023,23 +2511,7 @@
           <w:b/>
           <w:bCs/>
         </w:rPr>
-        <w:t>GET /</w:t>
-      </w:r>
-      <w:proofErr w:type="spellStart"/>
-      <w:r>
-        <w:rPr>
-          <w:b/>
-          <w:bCs/>
-        </w:rPr>
-        <w:t>api</w:t>
-      </w:r>
-      <w:proofErr w:type="spellEnd"/>
-      <w:r>
-        <w:rPr>
-          <w:b/>
-          <w:bCs/>
-        </w:rPr>
-        <w:t>/mandaps/filter</w:t>
+        <w:t>GET /api/mandaps/filter</w:t>
       </w:r>
       <w:r>
         <w:t xml:space="preserve"> </w:t>
@@ -3078,39 +2550,7 @@
         <w:t>Query Parameters</w:t>
       </w:r>
       <w:r>
-        <w:t xml:space="preserve">: </w:t>
-      </w:r>
-      <w:proofErr w:type="spellStart"/>
-      <w:r>
-        <w:t>minPrice</w:t>
-      </w:r>
-      <w:proofErr w:type="spellEnd"/>
-      <w:r>
-        <w:t xml:space="preserve">, </w:t>
-      </w:r>
-      <w:proofErr w:type="spellStart"/>
-      <w:r>
-        <w:t>maxPrice</w:t>
-      </w:r>
-      <w:proofErr w:type="spellEnd"/>
-      <w:r>
-        <w:t xml:space="preserve">, </w:t>
-      </w:r>
-      <w:proofErr w:type="spellStart"/>
-      <w:r>
-        <w:t>minCapacity</w:t>
-      </w:r>
-      <w:proofErr w:type="spellEnd"/>
-      <w:r>
-        <w:t xml:space="preserve">, </w:t>
-      </w:r>
-      <w:proofErr w:type="spellStart"/>
-      <w:r>
-        <w:t>maxCapacity</w:t>
-      </w:r>
-      <w:proofErr w:type="spellEnd"/>
-      <w:r>
-        <w:t>.</w:t>
+        <w:t>: minPrice, maxPrice, minCapacity, maxCapacity.</w:t>
       </w:r>
     </w:p>
     <w:p>
@@ -3125,33 +2565,8 @@
           <w:b/>
           <w:bCs/>
         </w:rPr>
-        <w:t>GET /</w:t>
-      </w:r>
-      <w:proofErr w:type="spellStart"/>
-      <w:r>
-        <w:rPr>
-          <w:b/>
-          <w:bCs/>
-        </w:rPr>
-        <w:t>api</w:t>
-      </w:r>
-      <w:proofErr w:type="spellEnd"/>
-      <w:r>
-        <w:rPr>
-          <w:b/>
-          <w:bCs/>
-        </w:rPr>
-        <w:t>/mandaps/:</w:t>
-      </w:r>
-      <w:proofErr w:type="spellStart"/>
-      <w:r>
-        <w:rPr>
-          <w:b/>
-          <w:bCs/>
-        </w:rPr>
-        <w:t>mandapId</w:t>
-      </w:r>
-      <w:proofErr w:type="spellEnd"/>
+        <w:t>GET /api/mandaps/:mandapId</w:t>
+      </w:r>
       <w:r>
         <w:t xml:space="preserve"> </w:t>
       </w:r>
@@ -3186,23 +2601,7 @@
           <w:b/>
           <w:bCs/>
         </w:rPr>
-        <w:t>GET /</w:t>
-      </w:r>
-      <w:proofErr w:type="spellStart"/>
-      <w:r>
-        <w:rPr>
-          <w:b/>
-          <w:bCs/>
-        </w:rPr>
-        <w:t>api</w:t>
-      </w:r>
-      <w:proofErr w:type="spellEnd"/>
-      <w:r>
-        <w:rPr>
-          <w:b/>
-          <w:bCs/>
-        </w:rPr>
-        <w:t>/mandaps/featured</w:t>
+        <w:t>GET /api/mandaps/featured</w:t>
       </w:r>
       <w:r>
         <w:t xml:space="preserve"> </w:t>
@@ -3238,39 +2637,7 @@
           <w:b/>
           <w:bCs/>
         </w:rPr>
-        <w:t>GET /</w:t>
-      </w:r>
-      <w:proofErr w:type="spellStart"/>
-      <w:r>
-        <w:rPr>
-          <w:b/>
-          <w:bCs/>
-        </w:rPr>
-        <w:t>api</w:t>
-      </w:r>
-      <w:proofErr w:type="spellEnd"/>
-      <w:r>
-        <w:rPr>
-          <w:b/>
-          <w:bCs/>
-        </w:rPr>
-        <w:t>/mandaps/:</w:t>
-      </w:r>
-      <w:proofErr w:type="spellStart"/>
-      <w:r>
-        <w:rPr>
-          <w:b/>
-          <w:bCs/>
-        </w:rPr>
-        <w:t>mandapId</w:t>
-      </w:r>
-      <w:proofErr w:type="spellEnd"/>
-      <w:r>
-        <w:rPr>
-          <w:b/>
-          <w:bCs/>
-        </w:rPr>
-        <w:t>/availability</w:t>
+        <w:t>GET /api/mandaps/:mandapId/availability</w:t>
       </w:r>
       <w:r>
         <w:t xml:space="preserve"> </w:t>
@@ -3324,23 +2691,7 @@
           <w:b/>
           <w:bCs/>
         </w:rPr>
-        <w:t>POST /</w:t>
-      </w:r>
-      <w:proofErr w:type="spellStart"/>
-      <w:r>
-        <w:rPr>
-          <w:b/>
-          <w:bCs/>
-        </w:rPr>
-        <w:t>api</w:t>
-      </w:r>
-      <w:proofErr w:type="spellEnd"/>
-      <w:r>
-        <w:rPr>
-          <w:b/>
-          <w:bCs/>
-        </w:rPr>
-        <w:t>/user/favourites</w:t>
+        <w:t>POST /api/user/favourites</w:t>
       </w:r>
       <w:r>
         <w:t xml:space="preserve"> </w:t>
@@ -3394,23 +2745,7 @@
           <w:b/>
           <w:bCs/>
         </w:rPr>
-        <w:t>GET /</w:t>
-      </w:r>
-      <w:proofErr w:type="spellStart"/>
-      <w:r>
-        <w:rPr>
-          <w:b/>
-          <w:bCs/>
-        </w:rPr>
-        <w:t>api</w:t>
-      </w:r>
-      <w:proofErr w:type="spellEnd"/>
-      <w:r>
-        <w:rPr>
-          <w:b/>
-          <w:bCs/>
-        </w:rPr>
-        <w:t>/user/favourites</w:t>
+        <w:t>GET /api/user/favourites</w:t>
       </w:r>
       <w:r>
         <w:t xml:space="preserve"> </w:t>
@@ -3446,33 +2781,8 @@
           <w:b/>
           <w:bCs/>
         </w:rPr>
-        <w:t>DELETE /</w:t>
-      </w:r>
-      <w:proofErr w:type="spellStart"/>
-      <w:r>
-        <w:rPr>
-          <w:b/>
-          <w:bCs/>
-        </w:rPr>
-        <w:t>api</w:t>
-      </w:r>
-      <w:proofErr w:type="spellEnd"/>
-      <w:r>
-        <w:rPr>
-          <w:b/>
-          <w:bCs/>
-        </w:rPr>
-        <w:t>/user/favourites/:</w:t>
-      </w:r>
-      <w:proofErr w:type="spellStart"/>
-      <w:r>
-        <w:rPr>
-          <w:b/>
-          <w:bCs/>
-        </w:rPr>
-        <w:t>mandapId</w:t>
-      </w:r>
-      <w:proofErr w:type="spellEnd"/>
+        <w:t>DELETE /api/user/favourites/:mandapId</w:t>
+      </w:r>
       <w:r>
         <w:t xml:space="preserve"> </w:t>
       </w:r>
@@ -3489,6 +2799,7 @@
           <w:b/>
           <w:bCs/>
         </w:rPr>
+        <w:lastRenderedPageBreak/>
         <w:t>Purpose</w:t>
       </w:r>
       <w:r>
@@ -3507,39 +2818,7 @@
           <w:b/>
           <w:bCs/>
         </w:rPr>
-        <w:t>POST /</w:t>
-      </w:r>
-      <w:proofErr w:type="spellStart"/>
-      <w:r>
-        <w:rPr>
-          <w:b/>
-          <w:bCs/>
-        </w:rPr>
-        <w:t>api</w:t>
-      </w:r>
-      <w:proofErr w:type="spellEnd"/>
-      <w:r>
-        <w:rPr>
-          <w:b/>
-          <w:bCs/>
-        </w:rPr>
-        <w:t>/mandaps/:</w:t>
-      </w:r>
-      <w:proofErr w:type="spellStart"/>
-      <w:r>
-        <w:rPr>
-          <w:b/>
-          <w:bCs/>
-        </w:rPr>
-        <w:t>mandapId</w:t>
-      </w:r>
-      <w:proofErr w:type="spellEnd"/>
-      <w:r>
-        <w:rPr>
-          <w:b/>
-          <w:bCs/>
-        </w:rPr>
-        <w:t>/reviews</w:t>
+        <w:t>POST /api/mandaps/:mandapId/reviews</w:t>
       </w:r>
       <w:r>
         <w:t xml:space="preserve"> </w:t>
@@ -3593,49 +2872,8 @@
           <w:b/>
           <w:bCs/>
         </w:rPr>
-        <w:t>PUT /</w:t>
-      </w:r>
-      <w:proofErr w:type="spellStart"/>
-      <w:r>
-        <w:rPr>
-          <w:b/>
-          <w:bCs/>
-        </w:rPr>
-        <w:t>api</w:t>
-      </w:r>
-      <w:proofErr w:type="spellEnd"/>
-      <w:r>
-        <w:rPr>
-          <w:b/>
-          <w:bCs/>
-        </w:rPr>
-        <w:t>/mandaps/:</w:t>
-      </w:r>
-      <w:proofErr w:type="spellStart"/>
-      <w:r>
-        <w:rPr>
-          <w:b/>
-          <w:bCs/>
-        </w:rPr>
-        <w:t>mandapId</w:t>
-      </w:r>
-      <w:proofErr w:type="spellEnd"/>
-      <w:r>
-        <w:rPr>
-          <w:b/>
-          <w:bCs/>
-        </w:rPr>
-        <w:t>/reviews/:</w:t>
-      </w:r>
-      <w:proofErr w:type="spellStart"/>
-      <w:r>
-        <w:rPr>
-          <w:b/>
-          <w:bCs/>
-        </w:rPr>
-        <w:t>reviewId</w:t>
-      </w:r>
-      <w:proofErr w:type="spellEnd"/>
+        <w:t>PUT /api/mandaps/:mandapId/reviews/:reviewId</w:t>
+      </w:r>
       <w:r>
         <w:t xml:space="preserve"> </w:t>
       </w:r>
@@ -3670,7 +2908,6 @@
           <w:b/>
           <w:bCs/>
         </w:rPr>
-        <w:lastRenderedPageBreak/>
         <w:t>Fields</w:t>
       </w:r>
       <w:r>
@@ -3689,49 +2926,8 @@
           <w:b/>
           <w:bCs/>
         </w:rPr>
-        <w:t>DELETE /</w:t>
-      </w:r>
-      <w:proofErr w:type="spellStart"/>
-      <w:r>
-        <w:rPr>
-          <w:b/>
-          <w:bCs/>
-        </w:rPr>
-        <w:t>api</w:t>
-      </w:r>
-      <w:proofErr w:type="spellEnd"/>
-      <w:r>
-        <w:rPr>
-          <w:b/>
-          <w:bCs/>
-        </w:rPr>
-        <w:t>/mandaps/:</w:t>
-      </w:r>
-      <w:proofErr w:type="spellStart"/>
-      <w:r>
-        <w:rPr>
-          <w:b/>
-          <w:bCs/>
-        </w:rPr>
-        <w:t>mandapId</w:t>
-      </w:r>
-      <w:proofErr w:type="spellEnd"/>
-      <w:r>
-        <w:rPr>
-          <w:b/>
-          <w:bCs/>
-        </w:rPr>
-        <w:t>/reviews/:</w:t>
-      </w:r>
-      <w:proofErr w:type="spellStart"/>
-      <w:r>
-        <w:rPr>
-          <w:b/>
-          <w:bCs/>
-        </w:rPr>
-        <w:t>reviewId</w:t>
-      </w:r>
-      <w:proofErr w:type="spellEnd"/>
+        <w:t>DELETE /api/mandaps/:mandapId/reviews/:reviewId</w:t>
+      </w:r>
       <w:r>
         <w:t xml:space="preserve"> </w:t>
       </w:r>
@@ -3773,49 +2969,8 @@
           <w:b/>
           <w:bCs/>
         </w:rPr>
-        <w:t>/</w:t>
-      </w:r>
-      <w:proofErr w:type="spellStart"/>
-      <w:r>
-        <w:rPr>
-          <w:b/>
-          <w:bCs/>
-        </w:rPr>
-        <w:t>api</w:t>
-      </w:r>
-      <w:proofErr w:type="spellEnd"/>
-      <w:r>
-        <w:rPr>
-          <w:b/>
-          <w:bCs/>
-        </w:rPr>
-        <w:t>/mandaps/:</w:t>
-      </w:r>
-      <w:proofErr w:type="spellStart"/>
-      <w:r>
-        <w:rPr>
-          <w:b/>
-          <w:bCs/>
-        </w:rPr>
-        <w:t>mandapId</w:t>
-      </w:r>
-      <w:proofErr w:type="spellEnd"/>
-      <w:r>
-        <w:rPr>
-          <w:b/>
-          <w:bCs/>
-        </w:rPr>
-        <w:t>/reviews/:</w:t>
-      </w:r>
-      <w:proofErr w:type="spellStart"/>
-      <w:r>
-        <w:rPr>
-          <w:b/>
-          <w:bCs/>
-        </w:rPr>
-        <w:t>reviewId</w:t>
-      </w:r>
-      <w:proofErr w:type="spellEnd"/>
+        <w:t>/api/mandaps/:mandapId/reviews/:reviewId</w:t>
+      </w:r>
       <w:r>
         <w:t xml:space="preserve"> </w:t>
       </w:r>
@@ -3856,23 +3011,7 @@
           <w:b/>
           <w:bCs/>
         </w:rPr>
-        <w:t xml:space="preserve">4. </w:t>
-      </w:r>
-      <w:proofErr w:type="spellStart"/>
-      <w:r>
-        <w:rPr>
-          <w:b/>
-          <w:bCs/>
-        </w:rPr>
-        <w:t>Cloudinary</w:t>
-      </w:r>
-      <w:proofErr w:type="spellEnd"/>
-      <w:r>
-        <w:rPr>
-          <w:b/>
-          <w:bCs/>
-        </w:rPr>
-        <w:t xml:space="preserve"> Integration</w:t>
+        <w:t>4. Cloudinary Integration</w:t>
       </w:r>
     </w:p>
     <w:p>
@@ -3887,33 +3026,8 @@
           <w:b/>
           <w:bCs/>
         </w:rPr>
-        <w:t>POST /</w:t>
-      </w:r>
-      <w:proofErr w:type="spellStart"/>
-      <w:r>
-        <w:rPr>
-          <w:b/>
-          <w:bCs/>
-        </w:rPr>
-        <w:t>api</w:t>
-      </w:r>
-      <w:proofErr w:type="spellEnd"/>
-      <w:r>
-        <w:rPr>
-          <w:b/>
-          <w:bCs/>
-        </w:rPr>
-        <w:t>/upload/</w:t>
-      </w:r>
-      <w:proofErr w:type="spellStart"/>
-      <w:r>
-        <w:rPr>
-          <w:b/>
-          <w:bCs/>
-        </w:rPr>
-        <w:t>cloudinary</w:t>
-      </w:r>
-      <w:proofErr w:type="spellEnd"/>
+        <w:t>POST /api/upload/cloudinary</w:t>
+      </w:r>
       <w:r>
         <w:t xml:space="preserve"> </w:t>
       </w:r>
@@ -3933,15 +3047,7 @@
         <w:t>Purpose</w:t>
       </w:r>
       <w:r>
-        <w:t xml:space="preserve">: Upload images/videos (e.g., venue images, photographer sample work) to </w:t>
-      </w:r>
-      <w:proofErr w:type="spellStart"/>
-      <w:r>
-        <w:t>Cloudinary</w:t>
-      </w:r>
-      <w:proofErr w:type="spellEnd"/>
-      <w:r>
-        <w:t>.</w:t>
+        <w:t>: Upload images/videos (e.g., venue images, photographer sample work) to Cloudinary.</w:t>
       </w:r>
     </w:p>
     <w:p>
@@ -4003,17 +3109,8 @@
           <w:b/>
           <w:bCs/>
         </w:rPr>
-        <w:t xml:space="preserve">Event: </w:t>
-      </w:r>
-      <w:proofErr w:type="spellStart"/>
-      <w:r>
-        <w:rPr>
-          <w:b/>
-          <w:bCs/>
-        </w:rPr>
-        <w:t>booking.confirmed</w:t>
-      </w:r>
-      <w:proofErr w:type="spellEnd"/>
+        <w:t>Event: booking.confirmed</w:t>
+      </w:r>
       <w:r>
         <w:t xml:space="preserve"> </w:t>
       </w:r>
@@ -4048,17 +3145,8 @@
           <w:b/>
           <w:bCs/>
         </w:rPr>
-        <w:t xml:space="preserve">Event: </w:t>
-      </w:r>
-      <w:proofErr w:type="spellStart"/>
-      <w:r>
-        <w:rPr>
-          <w:b/>
-          <w:bCs/>
-        </w:rPr>
-        <w:t>booking.updated</w:t>
-      </w:r>
-      <w:proofErr w:type="spellEnd"/>
+        <w:t>Event: booking.updated</w:t>
+      </w:r>
       <w:r>
         <w:t xml:space="preserve"> </w:t>
       </w:r>
@@ -4093,17 +3181,8 @@
           <w:b/>
           <w:bCs/>
         </w:rPr>
-        <w:t xml:space="preserve">Event: </w:t>
-      </w:r>
-      <w:proofErr w:type="spellStart"/>
-      <w:r>
-        <w:rPr>
-          <w:b/>
-          <w:bCs/>
-        </w:rPr>
-        <w:t>booking.cancelled</w:t>
-      </w:r>
-      <w:proofErr w:type="spellEnd"/>
+        <w:t>Event: booking.cancelled</w:t>
+      </w:r>
       <w:r>
         <w:t xml:space="preserve"> </w:t>
       </w:r>
@@ -4138,17 +3217,8 @@
           <w:b/>
           <w:bCs/>
         </w:rPr>
-        <w:t xml:space="preserve">Event: </w:t>
-      </w:r>
-      <w:proofErr w:type="spellStart"/>
-      <w:r>
-        <w:rPr>
-          <w:b/>
-          <w:bCs/>
-        </w:rPr>
-        <w:t>mandap.availability.updated</w:t>
-      </w:r>
-      <w:proofErr w:type="spellEnd"/>
+        <w:t>Event: mandap.availability.updated</w:t>
+      </w:r>
       <w:r>
         <w:t xml:space="preserve"> </w:t>
       </w:r>
@@ -4215,23 +3285,7 @@
           <w:b/>
           <w:bCs/>
         </w:rPr>
-        <w:t>POST /</w:t>
-      </w:r>
-      <w:proofErr w:type="spellStart"/>
-      <w:r>
-        <w:rPr>
-          <w:b/>
-          <w:bCs/>
-        </w:rPr>
-        <w:t>api</w:t>
-      </w:r>
-      <w:proofErr w:type="spellEnd"/>
-      <w:r>
-        <w:rPr>
-          <w:b/>
-          <w:bCs/>
-        </w:rPr>
-        <w:t>/admin/login</w:t>
+        <w:t>POST /api/admin/login</w:t>
       </w:r>
       <w:r>
         <w:t xml:space="preserve"> </w:t>
@@ -4285,23 +3339,7 @@
           <w:b/>
           <w:bCs/>
         </w:rPr>
-        <w:t>GET /</w:t>
-      </w:r>
-      <w:proofErr w:type="spellStart"/>
-      <w:r>
-        <w:rPr>
-          <w:b/>
-          <w:bCs/>
-        </w:rPr>
-        <w:t>api</w:t>
-      </w:r>
-      <w:proofErr w:type="spellEnd"/>
-      <w:r>
-        <w:rPr>
-          <w:b/>
-          <w:bCs/>
-        </w:rPr>
-        <w:t>/admin/users</w:t>
+        <w:t>GET /api/admin/users</w:t>
       </w:r>
       <w:r>
         <w:t xml:space="preserve"> </w:t>
@@ -4319,6 +3357,7 @@
           <w:b/>
           <w:bCs/>
         </w:rPr>
+        <w:lastRenderedPageBreak/>
         <w:t>Purpose</w:t>
       </w:r>
       <w:r>
@@ -4337,23 +3376,7 @@
           <w:b/>
           <w:bCs/>
         </w:rPr>
-        <w:t>GET /</w:t>
-      </w:r>
-      <w:proofErr w:type="spellStart"/>
-      <w:r>
-        <w:rPr>
-          <w:b/>
-          <w:bCs/>
-        </w:rPr>
-        <w:t>api</w:t>
-      </w:r>
-      <w:proofErr w:type="spellEnd"/>
-      <w:r>
-        <w:rPr>
-          <w:b/>
-          <w:bCs/>
-        </w:rPr>
-        <w:t>/admin/providers</w:t>
+        <w:t>GET /api/admin/providers</w:t>
       </w:r>
       <w:r>
         <w:t xml:space="preserve"> </w:t>
@@ -4406,39 +3429,7 @@
           <w:b/>
           <w:bCs/>
         </w:rPr>
-        <w:t>PUT /</w:t>
-      </w:r>
-      <w:proofErr w:type="spellStart"/>
-      <w:r>
-        <w:rPr>
-          <w:b/>
-          <w:bCs/>
-        </w:rPr>
-        <w:t>api</w:t>
-      </w:r>
-      <w:proofErr w:type="spellEnd"/>
-      <w:r>
-        <w:rPr>
-          <w:b/>
-          <w:bCs/>
-        </w:rPr>
-        <w:t>/admin/providers/:</w:t>
-      </w:r>
-      <w:proofErr w:type="spellStart"/>
-      <w:r>
-        <w:rPr>
-          <w:b/>
-          <w:bCs/>
-        </w:rPr>
-        <w:t>providerId</w:t>
-      </w:r>
-      <w:proofErr w:type="spellEnd"/>
-      <w:r>
-        <w:rPr>
-          <w:b/>
-          <w:bCs/>
-        </w:rPr>
-        <w:t>/approve</w:t>
+        <w:t>PUT /api/admin/providers/:providerId/approve</w:t>
       </w:r>
       <w:r>
         <w:t xml:space="preserve"> </w:t>
@@ -4474,27 +3465,10 @@
           <w:b/>
           <w:bCs/>
         </w:rPr>
-        <w:lastRenderedPageBreak/>
         <w:t>Fields</w:t>
       </w:r>
       <w:r>
-        <w:t xml:space="preserve">: </w:t>
-      </w:r>
-      <w:proofErr w:type="spellStart"/>
-      <w:r>
-        <w:t>isApproved</w:t>
-      </w:r>
-      <w:proofErr w:type="spellEnd"/>
-      <w:r>
-        <w:t xml:space="preserve"> (</w:t>
-      </w:r>
-      <w:proofErr w:type="spellStart"/>
-      <w:r>
-        <w:t>boolean</w:t>
-      </w:r>
-      <w:proofErr w:type="spellEnd"/>
-      <w:r>
-        <w:t>).</w:t>
+        <w:t>: isApproved (boolean).</w:t>
       </w:r>
     </w:p>
     <w:p>
@@ -4509,23 +3483,7 @@
           <w:b/>
           <w:bCs/>
         </w:rPr>
-        <w:t>GET /</w:t>
-      </w:r>
-      <w:proofErr w:type="spellStart"/>
-      <w:r>
-        <w:rPr>
-          <w:b/>
-          <w:bCs/>
-        </w:rPr>
-        <w:t>api</w:t>
-      </w:r>
-      <w:proofErr w:type="spellEnd"/>
-      <w:r>
-        <w:rPr>
-          <w:b/>
-          <w:bCs/>
-        </w:rPr>
-        <w:t>/admin/providers/search</w:t>
+        <w:t>GET /api/admin/providers/search</w:t>
       </w:r>
       <w:r>
         <w:t xml:space="preserve"> </w:t>
@@ -4596,23 +3554,7 @@
           <w:b/>
           <w:bCs/>
         </w:rPr>
-        <w:t>GET /</w:t>
-      </w:r>
-      <w:proofErr w:type="spellStart"/>
-      <w:r>
-        <w:rPr>
-          <w:b/>
-          <w:bCs/>
-        </w:rPr>
-        <w:t>api</w:t>
-      </w:r>
-      <w:proofErr w:type="spellEnd"/>
-      <w:r>
-        <w:rPr>
-          <w:b/>
-          <w:bCs/>
-        </w:rPr>
-        <w:t>/admin/users/search</w:t>
+        <w:t>GET /api/admin/users/search</w:t>
       </w:r>
       <w:r>
         <w:t xml:space="preserve"> </w:t>
@@ -4671,7 +3613,7 @@
     <mc:AlternateContent>
       <mc:Choice Requires="v">
         <w:pict>
-          <v:shapetype w14:anchorId="41077D81" id="_x0000_t75" coordsize="21600,21600" o:spt="75" o:preferrelative="t" path="m@4@5l@4@11@9@11@9@5xe" filled="f" stroked="f">
+          <v:shapetype w14:anchorId="496600CE" id="_x0000_t75" coordsize="21600,21600" o:spt="75" o:preferrelative="t" path="m@4@5l@4@11@9@11@9@5xe" filled="f" stroked="f">
             <v:stroke joinstyle="miter"/>
             <v:formulas>
               <v:f eqn="if lineDrawn pixelLineWidth 0"/>
@@ -4697,10 +3639,10 @@
       </mc:Choice>
       <mc:Fallback>
         <w:drawing>
-          <wp:inline distT="0" distB="0" distL="0" distR="0" wp14:anchorId="2CC2B116" wp14:editId="441050E4">
+          <wp:inline distT="0" distB="0" distL="0" distR="0" wp14:anchorId="79CFC0DF" wp14:editId="3227236C">
             <wp:extent cx="142875" cy="142875"/>
             <wp:effectExtent l="0" t="0" r="9525" b="9525"/>
-            <wp:docPr id="1566196581" name="Picture 1" descr="C:\Users\hulke\AppData\Local\Temp\mso284C.tmp"/>
+            <wp:docPr id="511765848" name="Picture 1" descr="C:\Users\hulke\AppData\Local\Temp\mso284C.tmp"/>
             <wp:cNvGraphicFramePr>
               <a:graphicFrameLocks xmlns:a="http://schemas.openxmlformats.org/drawingml/2006/main" noChangeAspect="1"/>
             </wp:cNvGraphicFramePr>
@@ -5479,7 +4421,7 @@
         <w:rFonts w:ascii="Courier New" w:hAnsi="Courier New" w:cs="Courier New" w:hint="default"/>
       </w:rPr>
     </w:lvl>
-    <w:lvl w:ilvl="2" w:tplc="40090005" w:tentative="1">
+    <w:lvl w:ilvl="2" w:tplc="40090005">
       <w:start w:val="1"/>
       <w:numFmt w:val="bullet"/>
       <w:lvlText w:val=""/>
@@ -5491,7 +4433,7 @@
         <w:rFonts w:ascii="Wingdings" w:hAnsi="Wingdings" w:hint="default"/>
       </w:rPr>
     </w:lvl>
-    <w:lvl w:ilvl="3" w:tplc="40090001" w:tentative="1">
+    <w:lvl w:ilvl="3" w:tplc="40090001">
       <w:start w:val="1"/>
       <w:numFmt w:val="bullet"/>
       <w:lvlText w:val=""/>
@@ -5503,7 +4445,7 @@
         <w:rFonts w:ascii="Symbol" w:hAnsi="Symbol" w:hint="default"/>
       </w:rPr>
     </w:lvl>
-    <w:lvl w:ilvl="4" w:tplc="40090003" w:tentative="1">
+    <w:lvl w:ilvl="4" w:tplc="40090003">
       <w:start w:val="1"/>
       <w:numFmt w:val="bullet"/>
       <w:lvlText w:val="o"/>
@@ -5515,7 +4457,7 @@
         <w:rFonts w:ascii="Courier New" w:hAnsi="Courier New" w:cs="Courier New" w:hint="default"/>
       </w:rPr>
     </w:lvl>
-    <w:lvl w:ilvl="5" w:tplc="40090005" w:tentative="1">
+    <w:lvl w:ilvl="5" w:tplc="40090005">
       <w:start w:val="1"/>
       <w:numFmt w:val="bullet"/>
       <w:lvlText w:val=""/>
@@ -5527,7 +4469,7 @@
         <w:rFonts w:ascii="Wingdings" w:hAnsi="Wingdings" w:hint="default"/>
       </w:rPr>
     </w:lvl>
-    <w:lvl w:ilvl="6" w:tplc="40090001" w:tentative="1">
+    <w:lvl w:ilvl="6" w:tplc="40090001">
       <w:start w:val="1"/>
       <w:numFmt w:val="bullet"/>
       <w:lvlText w:val=""/>

</xml_diff>

<commit_message>
updating the mandap provider api
</commit_message>
<xml_diff>
--- a/API'S/Mandap Provider APIs.docx
+++ b/API'S/Mandap Provider APIs.docx
@@ -877,60 +877,6 @@
     </w:p>
     <w:p>
       <w:pPr>
-        <w:ind w:left="720"/>
-        <w:rPr>
-          <w:b/>
-          <w:bCs/>
-        </w:rPr>
-      </w:pPr>
-    </w:p>
-    <w:p>
-      <w:pPr>
-        <w:ind w:left="720"/>
-        <w:rPr>
-          <w:b/>
-          <w:bCs/>
-        </w:rPr>
-      </w:pPr>
-    </w:p>
-    <w:p>
-      <w:pPr>
-        <w:ind w:left="720"/>
-        <w:rPr>
-          <w:b/>
-          <w:bCs/>
-        </w:rPr>
-      </w:pPr>
-    </w:p>
-    <w:p>
-      <w:pPr>
-        <w:ind w:left="720"/>
-        <w:rPr>
-          <w:b/>
-          <w:bCs/>
-        </w:rPr>
-      </w:pPr>
-    </w:p>
-    <w:p>
-      <w:pPr>
-        <w:ind w:left="720"/>
-        <w:rPr>
-          <w:b/>
-          <w:bCs/>
-        </w:rPr>
-      </w:pPr>
-    </w:p>
-    <w:p>
-      <w:pPr>
-        <w:ind w:left="720"/>
-        <w:rPr>
-          <w:b/>
-          <w:bCs/>
-        </w:rPr>
-      </w:pPr>
-    </w:p>
-    <w:p>
-      <w:pPr>
         <w:rPr>
           <w:b/>
           <w:bCs/>
@@ -951,6 +897,7 @@
           <w:b/>
           <w:bCs/>
         </w:rPr>
+        <w:lastRenderedPageBreak/>
         <w:t xml:space="preserve">Mandap </w:t>
       </w:r>
       <w:r>
@@ -988,7 +935,23 @@
           <w:b/>
           <w:bCs/>
         </w:rPr>
-        <w:t>POST /api/provider/register</w:t>
+        <w:t>POST /</w:t>
+      </w:r>
+      <w:proofErr w:type="spellStart"/>
+      <w:r>
+        <w:rPr>
+          <w:b/>
+          <w:bCs/>
+        </w:rPr>
+        <w:t>api</w:t>
+      </w:r>
+      <w:proofErr w:type="spellEnd"/>
+      <w:r>
+        <w:rPr>
+          <w:b/>
+          <w:bCs/>
+        </w:rPr>
+        <w:t>/provider/register</w:t>
       </w:r>
       <w:r>
         <w:t xml:space="preserve"> </w:t>
@@ -1027,7 +990,15 @@
         <w:t>Fields</w:t>
       </w:r>
       <w:r>
-        <w:t>: Name, Email, Phone, Password, isApproved (default: false).</w:t>
+        <w:t xml:space="preserve">: Name, Email, Phone, Password, </w:t>
+      </w:r>
+      <w:proofErr w:type="spellStart"/>
+      <w:r>
+        <w:t>isApproved</w:t>
+      </w:r>
+      <w:proofErr w:type="spellEnd"/>
+      <w:r>
+        <w:t xml:space="preserve"> (default: false).</w:t>
       </w:r>
     </w:p>
     <w:p>
@@ -1057,7 +1028,23 @@
           <w:b/>
           <w:bCs/>
         </w:rPr>
-        <w:t>POST /api/provider/login</w:t>
+        <w:t>POST /</w:t>
+      </w:r>
+      <w:proofErr w:type="spellStart"/>
+      <w:r>
+        <w:rPr>
+          <w:b/>
+          <w:bCs/>
+        </w:rPr>
+        <w:t>api</w:t>
+      </w:r>
+      <w:proofErr w:type="spellEnd"/>
+      <w:r>
+        <w:rPr>
+          <w:b/>
+          <w:bCs/>
+        </w:rPr>
+        <w:t>/provider/login</w:t>
       </w:r>
       <w:r>
         <w:t xml:space="preserve"> </w:t>
@@ -1126,7 +1113,23 @@
           <w:b/>
           <w:bCs/>
         </w:rPr>
-        <w:t>GET /api/provider/profile</w:t>
+        <w:t>GET /</w:t>
+      </w:r>
+      <w:proofErr w:type="spellStart"/>
+      <w:r>
+        <w:rPr>
+          <w:b/>
+          <w:bCs/>
+        </w:rPr>
+        <w:t>api</w:t>
+      </w:r>
+      <w:proofErr w:type="spellEnd"/>
+      <w:r>
+        <w:rPr>
+          <w:b/>
+          <w:bCs/>
+        </w:rPr>
+        <w:t>/provider/profile</w:t>
       </w:r>
       <w:r>
         <w:t xml:space="preserve"> </w:t>
@@ -1177,7 +1180,23 @@
           <w:b/>
           <w:bCs/>
         </w:rPr>
-        <w:t>GET /api/provider/bookings</w:t>
+        <w:t>GET /</w:t>
+      </w:r>
+      <w:proofErr w:type="spellStart"/>
+      <w:r>
+        <w:rPr>
+          <w:b/>
+          <w:bCs/>
+        </w:rPr>
+        <w:t>api</w:t>
+      </w:r>
+      <w:proofErr w:type="spellEnd"/>
+      <w:r>
+        <w:rPr>
+          <w:b/>
+          <w:bCs/>
+        </w:rPr>
+        <w:t>/provider/bookings</w:t>
       </w:r>
       <w:r>
         <w:t xml:space="preserve"> </w:t>
@@ -1230,7 +1249,23 @@
           <w:b/>
           <w:bCs/>
         </w:rPr>
-        <w:t>POST /api/provider/mandap</w:t>
+        <w:t>POST /</w:t>
+      </w:r>
+      <w:proofErr w:type="spellStart"/>
+      <w:r>
+        <w:rPr>
+          <w:b/>
+          <w:bCs/>
+        </w:rPr>
+        <w:t>api</w:t>
+      </w:r>
+      <w:proofErr w:type="spellEnd"/>
+      <w:r>
+        <w:rPr>
+          <w:b/>
+          <w:bCs/>
+        </w:rPr>
+        <w:t>/provider/mandap</w:t>
       </w:r>
       <w:r>
         <w:t xml:space="preserve"> </w:t>
@@ -1302,7 +1337,15 @@
         </w:numPr>
       </w:pPr>
       <w:r>
-        <w:t>Venue Types (enum: Banquet hall, Lawn, Resort, Hotel, Community Hall, Farmhouse, Convention Centre, Rooftop Venues)</w:t>
+        <w:t>Venue Types (</w:t>
+      </w:r>
+      <w:proofErr w:type="spellStart"/>
+      <w:r>
+        <w:t>enum</w:t>
+      </w:r>
+      <w:proofErr w:type="spellEnd"/>
+      <w:r>
+        <w:t>: Banquet hall, Lawn, Resort, Hotel, Community Hall, Farmhouse, Convention Centre, Rooftop Venues)</w:t>
       </w:r>
     </w:p>
     <w:p>
@@ -1335,8 +1378,15 @@
         </w:numPr>
       </w:pPr>
       <w:r>
-        <w:lastRenderedPageBreak/>
-        <w:t>Cancellation Policy (enum: No Refund, Partial Refund, Full Refund)</w:t>
+        <w:t>Cancellation Policy (</w:t>
+      </w:r>
+      <w:proofErr w:type="spellStart"/>
+      <w:r>
+        <w:t>enum</w:t>
+      </w:r>
+      <w:proofErr w:type="spellEnd"/>
+      <w:r>
+        <w:t>: No Refund, Partial Refund, Full Refund)</w:t>
       </w:r>
     </w:p>
     <w:p>
@@ -1347,7 +1397,15 @@
         </w:numPr>
       </w:pPr>
       <w:r>
-        <w:t>Venue Images/Video (multiple, uploaded via Cloudinary)</w:t>
+        <w:t xml:space="preserve">Venue Images/Video (multiple, uploaded via </w:t>
+      </w:r>
+      <w:proofErr w:type="spellStart"/>
+      <w:r>
+        <w:t>Cloudinary</w:t>
+      </w:r>
+      <w:proofErr w:type="spellEnd"/>
+      <w:r>
+        <w:t>)</w:t>
       </w:r>
     </w:p>
     <w:p>
@@ -1391,7 +1449,15 @@
         </w:numPr>
       </w:pPr>
       <w:r>
-        <w:t>Security Deposit Type (enum: Refundable, Non-Refundable)</w:t>
+        <w:t>Security Deposit Type (</w:t>
+      </w:r>
+      <w:proofErr w:type="spellStart"/>
+      <w:r>
+        <w:t>enum</w:t>
+      </w:r>
+      <w:proofErr w:type="spellEnd"/>
+      <w:r>
+        <w:t>: Refundable, Non-Refundable)</w:t>
       </w:r>
     </w:p>
     <w:p>
@@ -1402,7 +1468,16 @@
         </w:numPr>
       </w:pPr>
       <w:r>
-        <w:t>Caterer (Name, Food Type [Veg, Non-Veg, Jain], Plan [Basic, Standard, Premium, Luxury], Menu Items [array of {menuItem, price}], Plan Price)</w:t>
+        <w:lastRenderedPageBreak/>
+        <w:t>Caterer (Name, Food Type [Veg, Non-Veg, Jain], Plan [Basic, Standard, Premium, Luxury], Menu Items [array of {</w:t>
+      </w:r>
+      <w:proofErr w:type="spellStart"/>
+      <w:r>
+        <w:t>menuItem</w:t>
+      </w:r>
+      <w:proofErr w:type="spellEnd"/>
+      <w:r>
+        <w:t>, price}], Plan Price)</w:t>
       </w:r>
     </w:p>
     <w:p>
@@ -1413,7 +1488,15 @@
         </w:numPr>
       </w:pPr>
       <w:r>
-        <w:t>Photographer (Name, Photography Type [Candid, Traditional, Cinematic, Drone, Pre-wedding, Portrait, Album Photography], Price for Type, Sample Work Images [via Cloudinary])</w:t>
+        <w:t xml:space="preserve">Photographer (Name, Photography Type [Candid, Traditional, Cinematic, Drone, Pre-wedding, Portrait, Album Photography], Price for Type, Sample Work Images [via </w:t>
+      </w:r>
+      <w:proofErr w:type="spellStart"/>
+      <w:r>
+        <w:t>Cloudinary</w:t>
+      </w:r>
+      <w:proofErr w:type="spellEnd"/>
+      <w:r>
+        <w:t>])</w:t>
       </w:r>
     </w:p>
     <w:p>
@@ -1472,8 +1555,33 @@
           <w:b/>
           <w:bCs/>
         </w:rPr>
-        <w:t>PUT /api/provider/mandap/:mandapId</w:t>
-      </w:r>
+        <w:t>PUT /</w:t>
+      </w:r>
+      <w:proofErr w:type="spellStart"/>
+      <w:r>
+        <w:rPr>
+          <w:b/>
+          <w:bCs/>
+        </w:rPr>
+        <w:t>api</w:t>
+      </w:r>
+      <w:proofErr w:type="spellEnd"/>
+      <w:r>
+        <w:rPr>
+          <w:b/>
+          <w:bCs/>
+        </w:rPr>
+        <w:t>/provider/mandap/:</w:t>
+      </w:r>
+      <w:proofErr w:type="spellStart"/>
+      <w:r>
+        <w:rPr>
+          <w:b/>
+          <w:bCs/>
+        </w:rPr>
+        <w:t>mandapId</w:t>
+      </w:r>
+      <w:proofErr w:type="spellEnd"/>
       <w:r>
         <w:t xml:space="preserve"> </w:t>
       </w:r>
@@ -1526,8 +1634,33 @@
           <w:b/>
           <w:bCs/>
         </w:rPr>
-        <w:t>DELETE /api/provider/mandap/:mandapId</w:t>
-      </w:r>
+        <w:t>DELETE /</w:t>
+      </w:r>
+      <w:proofErr w:type="spellStart"/>
+      <w:r>
+        <w:rPr>
+          <w:b/>
+          <w:bCs/>
+        </w:rPr>
+        <w:t>api</w:t>
+      </w:r>
+      <w:proofErr w:type="spellEnd"/>
+      <w:r>
+        <w:rPr>
+          <w:b/>
+          <w:bCs/>
+        </w:rPr>
+        <w:t>/provider/mandap/:</w:t>
+      </w:r>
+      <w:proofErr w:type="spellStart"/>
+      <w:r>
+        <w:rPr>
+          <w:b/>
+          <w:bCs/>
+        </w:rPr>
+        <w:t>mandapId</w:t>
+      </w:r>
+      <w:proofErr w:type="spellEnd"/>
       <w:r>
         <w:t xml:space="preserve"> </w:t>
       </w:r>
@@ -1562,7 +1695,23 @@
           <w:b/>
           <w:bCs/>
         </w:rPr>
-        <w:t>GET /api/mandap/search</w:t>
+        <w:t>GET /</w:t>
+      </w:r>
+      <w:proofErr w:type="spellStart"/>
+      <w:r>
+        <w:rPr>
+          <w:b/>
+          <w:bCs/>
+        </w:rPr>
+        <w:t>api</w:t>
+      </w:r>
+      <w:proofErr w:type="spellEnd"/>
+      <w:r>
+        <w:rPr>
+          <w:b/>
+          <w:bCs/>
+        </w:rPr>
+        <w:t>/mandap/search</w:t>
       </w:r>
       <w:r>
         <w:t xml:space="preserve"> </w:t>
@@ -1616,7 +1765,39 @@
           <w:b/>
           <w:bCs/>
         </w:rPr>
-        <w:t>GET /api/mandap/:mandapId/reviews</w:t>
+        <w:t>GET /</w:t>
+      </w:r>
+      <w:proofErr w:type="spellStart"/>
+      <w:r>
+        <w:rPr>
+          <w:b/>
+          <w:bCs/>
+        </w:rPr>
+        <w:t>api</w:t>
+      </w:r>
+      <w:proofErr w:type="spellEnd"/>
+      <w:r>
+        <w:rPr>
+          <w:b/>
+          <w:bCs/>
+        </w:rPr>
+        <w:t>/mandap/:</w:t>
+      </w:r>
+      <w:proofErr w:type="spellStart"/>
+      <w:r>
+        <w:rPr>
+          <w:b/>
+          <w:bCs/>
+        </w:rPr>
+        <w:t>mandapId</w:t>
+      </w:r>
+      <w:proofErr w:type="spellEnd"/>
+      <w:r>
+        <w:rPr>
+          <w:b/>
+          <w:bCs/>
+        </w:rPr>
+        <w:t>/reviews</w:t>
       </w:r>
       <w:r>
         <w:t xml:space="preserve"> </w:t>
@@ -1669,8 +1850,17 @@
           <w:b/>
           <w:bCs/>
         </w:rPr>
-        <w:t>Event: booking.created</w:t>
-      </w:r>
+        <w:t xml:space="preserve">Event: </w:t>
+      </w:r>
+      <w:proofErr w:type="spellStart"/>
+      <w:r>
+        <w:rPr>
+          <w:b/>
+          <w:bCs/>
+        </w:rPr>
+        <w:t>booking.created</w:t>
+      </w:r>
+      <w:proofErr w:type="spellEnd"/>
       <w:r>
         <w:t xml:space="preserve"> </w:t>
       </w:r>
@@ -1705,8 +1895,17 @@
           <w:b/>
           <w:bCs/>
         </w:rPr>
-        <w:t>Event: booking.updated</w:t>
-      </w:r>
+        <w:t xml:space="preserve">Event: </w:t>
+      </w:r>
+      <w:proofErr w:type="spellStart"/>
+      <w:r>
+        <w:rPr>
+          <w:b/>
+          <w:bCs/>
+        </w:rPr>
+        <w:t>booking.updated</w:t>
+      </w:r>
+      <w:proofErr w:type="spellEnd"/>
       <w:r>
         <w:t xml:space="preserve"> </w:t>
       </w:r>
@@ -1723,7 +1922,6 @@
           <w:b/>
           <w:bCs/>
         </w:rPr>
-        <w:lastRenderedPageBreak/>
         <w:t>Purpose</w:t>
       </w:r>
       <w:r>
@@ -1742,8 +1940,17 @@
           <w:b/>
           <w:bCs/>
         </w:rPr>
-        <w:t>Event: booking.cancelled</w:t>
-      </w:r>
+        <w:t xml:space="preserve">Event: </w:t>
+      </w:r>
+      <w:proofErr w:type="spellStart"/>
+      <w:r>
+        <w:rPr>
+          <w:b/>
+          <w:bCs/>
+        </w:rPr>
+        <w:t>booking.cancelled</w:t>
+      </w:r>
+      <w:proofErr w:type="spellEnd"/>
       <w:r>
         <w:t xml:space="preserve"> </w:t>
       </w:r>
@@ -1778,8 +1985,17 @@
           <w:b/>
           <w:bCs/>
         </w:rPr>
-        <w:t>Event: review.added</w:t>
-      </w:r>
+        <w:t xml:space="preserve">Event: </w:t>
+      </w:r>
+      <w:proofErr w:type="spellStart"/>
+      <w:r>
+        <w:rPr>
+          <w:b/>
+          <w:bCs/>
+        </w:rPr>
+        <w:t>review.added</w:t>
+      </w:r>
+      <w:proofErr w:type="spellEnd"/>
       <w:r>
         <w:t xml:space="preserve"> </w:t>
       </w:r>
@@ -1824,6 +2040,7 @@
           <w:b/>
           <w:bCs/>
         </w:rPr>
+        <w:lastRenderedPageBreak/>
         <w:t>User APIs</w:t>
       </w:r>
     </w:p>
@@ -1854,7 +2071,23 @@
           <w:b/>
           <w:bCs/>
         </w:rPr>
-        <w:t>POST /api/user/register</w:t>
+        <w:t>POST /</w:t>
+      </w:r>
+      <w:proofErr w:type="spellStart"/>
+      <w:r>
+        <w:rPr>
+          <w:b/>
+          <w:bCs/>
+        </w:rPr>
+        <w:t>api</w:t>
+      </w:r>
+      <w:proofErr w:type="spellEnd"/>
+      <w:r>
+        <w:rPr>
+          <w:b/>
+          <w:bCs/>
+        </w:rPr>
+        <w:t>/user/register</w:t>
       </w:r>
       <w:r>
         <w:t xml:space="preserve"> </w:t>
@@ -1908,7 +2141,23 @@
           <w:b/>
           <w:bCs/>
         </w:rPr>
-        <w:t>POST /api/user/login</w:t>
+        <w:t>POST /</w:t>
+      </w:r>
+      <w:proofErr w:type="spellStart"/>
+      <w:r>
+        <w:rPr>
+          <w:b/>
+          <w:bCs/>
+        </w:rPr>
+        <w:t>api</w:t>
+      </w:r>
+      <w:proofErr w:type="spellEnd"/>
+      <w:r>
+        <w:rPr>
+          <w:b/>
+          <w:bCs/>
+        </w:rPr>
+        <w:t>/user/login</w:t>
       </w:r>
       <w:r>
         <w:t xml:space="preserve"> </w:t>
@@ -1962,7 +2211,23 @@
           <w:b/>
           <w:bCs/>
         </w:rPr>
-        <w:t>GET /api/user/profile</w:t>
+        <w:t>GET /</w:t>
+      </w:r>
+      <w:proofErr w:type="spellStart"/>
+      <w:r>
+        <w:rPr>
+          <w:b/>
+          <w:bCs/>
+        </w:rPr>
+        <w:t>api</w:t>
+      </w:r>
+      <w:proofErr w:type="spellEnd"/>
+      <w:r>
+        <w:rPr>
+          <w:b/>
+          <w:bCs/>
+        </w:rPr>
+        <w:t>/user/profile</w:t>
       </w:r>
       <w:r>
         <w:t xml:space="preserve"> </w:t>
@@ -2027,7 +2292,23 @@
           <w:b/>
           <w:bCs/>
         </w:rPr>
-        <w:t>GET /api/user/bookings</w:t>
+        <w:t>GET /</w:t>
+      </w:r>
+      <w:proofErr w:type="spellStart"/>
+      <w:r>
+        <w:rPr>
+          <w:b/>
+          <w:bCs/>
+        </w:rPr>
+        <w:t>api</w:t>
+      </w:r>
+      <w:proofErr w:type="spellEnd"/>
+      <w:r>
+        <w:rPr>
+          <w:b/>
+          <w:bCs/>
+        </w:rPr>
+        <w:t>/user/bookings</w:t>
       </w:r>
       <w:r>
         <w:t xml:space="preserve"> </w:t>
@@ -2063,7 +2344,23 @@
           <w:b/>
           <w:bCs/>
         </w:rPr>
-        <w:t>POST /api/user/bookings</w:t>
+        <w:t>POST /</w:t>
+      </w:r>
+      <w:proofErr w:type="spellStart"/>
+      <w:r>
+        <w:rPr>
+          <w:b/>
+          <w:bCs/>
+        </w:rPr>
+        <w:t>api</w:t>
+      </w:r>
+      <w:proofErr w:type="spellEnd"/>
+      <w:r>
+        <w:rPr>
+          <w:b/>
+          <w:bCs/>
+        </w:rPr>
+        <w:t>/user/bookings</w:t>
       </w:r>
       <w:r>
         <w:t xml:space="preserve"> </w:t>
@@ -2161,8 +2458,33 @@
           <w:b/>
           <w:bCs/>
         </w:rPr>
-        <w:t>PUT /api/user/bookings/:bookingId</w:t>
-      </w:r>
+        <w:t>PUT /</w:t>
+      </w:r>
+      <w:proofErr w:type="spellStart"/>
+      <w:r>
+        <w:rPr>
+          <w:b/>
+          <w:bCs/>
+        </w:rPr>
+        <w:t>api</w:t>
+      </w:r>
+      <w:proofErr w:type="spellEnd"/>
+      <w:r>
+        <w:rPr>
+          <w:b/>
+          <w:bCs/>
+        </w:rPr>
+        <w:t>/user/bookings/:</w:t>
+      </w:r>
+      <w:proofErr w:type="spellStart"/>
+      <w:r>
+        <w:rPr>
+          <w:b/>
+          <w:bCs/>
+        </w:rPr>
+        <w:t>bookingId</w:t>
+      </w:r>
+      <w:proofErr w:type="spellEnd"/>
       <w:r>
         <w:t xml:space="preserve"> </w:t>
       </w:r>
@@ -2215,8 +2537,33 @@
           <w:b/>
           <w:bCs/>
         </w:rPr>
-        <w:t>DELETE /api/user/bookings/:bookingId</w:t>
-      </w:r>
+        <w:t>DELETE /</w:t>
+      </w:r>
+      <w:proofErr w:type="spellStart"/>
+      <w:r>
+        <w:rPr>
+          <w:b/>
+          <w:bCs/>
+        </w:rPr>
+        <w:t>api</w:t>
+      </w:r>
+      <w:proofErr w:type="spellEnd"/>
+      <w:r>
+        <w:rPr>
+          <w:b/>
+          <w:bCs/>
+        </w:rPr>
+        <w:t>/user/bookings/:</w:t>
+      </w:r>
+      <w:proofErr w:type="spellStart"/>
+      <w:r>
+        <w:rPr>
+          <w:b/>
+          <w:bCs/>
+        </w:rPr>
+        <w:t>bookingId</w:t>
+      </w:r>
+      <w:proofErr w:type="spellEnd"/>
       <w:r>
         <w:t xml:space="preserve"> </w:t>
       </w:r>
@@ -2233,7 +2580,6 @@
           <w:b/>
           <w:bCs/>
         </w:rPr>
-        <w:lastRenderedPageBreak/>
         <w:t>Purpose</w:t>
       </w:r>
       <w:r>
@@ -2252,8 +2598,33 @@
           <w:b/>
           <w:bCs/>
         </w:rPr>
-        <w:t>GET /api/user/bookings/:bookingId</w:t>
-      </w:r>
+        <w:t>GET /</w:t>
+      </w:r>
+      <w:proofErr w:type="spellStart"/>
+      <w:r>
+        <w:rPr>
+          <w:b/>
+          <w:bCs/>
+        </w:rPr>
+        <w:t>api</w:t>
+      </w:r>
+      <w:proofErr w:type="spellEnd"/>
+      <w:r>
+        <w:rPr>
+          <w:b/>
+          <w:bCs/>
+        </w:rPr>
+        <w:t>/user/bookings/:</w:t>
+      </w:r>
+      <w:proofErr w:type="spellStart"/>
+      <w:r>
+        <w:rPr>
+          <w:b/>
+          <w:bCs/>
+        </w:rPr>
+        <w:t>bookingId</w:t>
+      </w:r>
+      <w:proofErr w:type="spellEnd"/>
       <w:r>
         <w:t xml:space="preserve"> </w:t>
       </w:r>
@@ -2288,8 +2659,33 @@
           <w:b/>
           <w:bCs/>
         </w:rPr>
-        <w:t>POST /api/user/payments/razorpay</w:t>
-      </w:r>
+        <w:t>POST /</w:t>
+      </w:r>
+      <w:proofErr w:type="spellStart"/>
+      <w:r>
+        <w:rPr>
+          <w:b/>
+          <w:bCs/>
+        </w:rPr>
+        <w:t>api</w:t>
+      </w:r>
+      <w:proofErr w:type="spellEnd"/>
+      <w:r>
+        <w:rPr>
+          <w:b/>
+          <w:bCs/>
+        </w:rPr>
+        <w:t>/user/payments/</w:t>
+      </w:r>
+      <w:proofErr w:type="spellStart"/>
+      <w:r>
+        <w:rPr>
+          <w:b/>
+          <w:bCs/>
+        </w:rPr>
+        <w:t>razorpay</w:t>
+      </w:r>
+      <w:proofErr w:type="spellEnd"/>
       <w:r>
         <w:t xml:space="preserve"> </w:t>
       </w:r>
@@ -2309,7 +2705,15 @@
         <w:t>Purpose</w:t>
       </w:r>
       <w:r>
-        <w:t>: Initiate a payment via Razorpay for a booking.</w:t>
+        <w:t xml:space="preserve">: Initiate a payment via </w:t>
+      </w:r>
+      <w:proofErr w:type="spellStart"/>
+      <w:r>
+        <w:t>Razorpay</w:t>
+      </w:r>
+      <w:proofErr w:type="spellEnd"/>
+      <w:r>
+        <w:t xml:space="preserve"> for a booking.</w:t>
       </w:r>
     </w:p>
     <w:p>
@@ -2342,7 +2746,40 @@
           <w:b/>
           <w:bCs/>
         </w:rPr>
-        <w:t>POST /api/user/payments/razorpay/verify</w:t>
+        <w:lastRenderedPageBreak/>
+        <w:t>POST /</w:t>
+      </w:r>
+      <w:proofErr w:type="spellStart"/>
+      <w:r>
+        <w:rPr>
+          <w:b/>
+          <w:bCs/>
+        </w:rPr>
+        <w:t>api</w:t>
+      </w:r>
+      <w:proofErr w:type="spellEnd"/>
+      <w:r>
+        <w:rPr>
+          <w:b/>
+          <w:bCs/>
+        </w:rPr>
+        <w:t>/user/payments/</w:t>
+      </w:r>
+      <w:proofErr w:type="spellStart"/>
+      <w:r>
+        <w:rPr>
+          <w:b/>
+          <w:bCs/>
+        </w:rPr>
+        <w:t>razorpay</w:t>
+      </w:r>
+      <w:proofErr w:type="spellEnd"/>
+      <w:r>
+        <w:rPr>
+          <w:b/>
+          <w:bCs/>
+        </w:rPr>
+        <w:t>/verify</w:t>
       </w:r>
       <w:r>
         <w:t xml:space="preserve"> </w:t>
@@ -2363,7 +2800,15 @@
         <w:t>Purpose</w:t>
       </w:r>
       <w:r>
-        <w:t>: Verify Razorpay payment success.</w:t>
+        <w:t xml:space="preserve">: Verify </w:t>
+      </w:r>
+      <w:proofErr w:type="spellStart"/>
+      <w:r>
+        <w:t>Razorpay</w:t>
+      </w:r>
+      <w:proofErr w:type="spellEnd"/>
+      <w:r>
+        <w:t xml:space="preserve"> payment success.</w:t>
       </w:r>
     </w:p>
     <w:p>
@@ -2381,7 +2826,15 @@
         <w:t>Fields</w:t>
       </w:r>
       <w:r>
-        <w:t>: Razorpay Payment ID, Order ID, Signature.</w:t>
+        <w:t xml:space="preserve">: </w:t>
+      </w:r>
+      <w:proofErr w:type="spellStart"/>
+      <w:r>
+        <w:t>Razorpay</w:t>
+      </w:r>
+      <w:proofErr w:type="spellEnd"/>
+      <w:r>
+        <w:t xml:space="preserve"> Payment ID, Order ID, Signature.</w:t>
       </w:r>
     </w:p>
     <w:p>
@@ -2421,7 +2874,23 @@
           <w:b/>
           <w:bCs/>
         </w:rPr>
-        <w:t>GET /api/mandaps</w:t>
+        <w:t>GET /</w:t>
+      </w:r>
+      <w:proofErr w:type="spellStart"/>
+      <w:r>
+        <w:rPr>
+          <w:b/>
+          <w:bCs/>
+        </w:rPr>
+        <w:t>api</w:t>
+      </w:r>
+      <w:proofErr w:type="spellEnd"/>
+      <w:r>
+        <w:rPr>
+          <w:b/>
+          <w:bCs/>
+        </w:rPr>
+        <w:t>/mandaps</w:t>
       </w:r>
       <w:r>
         <w:t xml:space="preserve"> </w:t>
@@ -2457,7 +2926,23 @@
           <w:b/>
           <w:bCs/>
         </w:rPr>
-        <w:t>GET /api/mandaps/search</w:t>
+        <w:t>GET /</w:t>
+      </w:r>
+      <w:proofErr w:type="spellStart"/>
+      <w:r>
+        <w:rPr>
+          <w:b/>
+          <w:bCs/>
+        </w:rPr>
+        <w:t>api</w:t>
+      </w:r>
+      <w:proofErr w:type="spellEnd"/>
+      <w:r>
+        <w:rPr>
+          <w:b/>
+          <w:bCs/>
+        </w:rPr>
+        <w:t>/mandaps/search</w:t>
       </w:r>
       <w:r>
         <w:t xml:space="preserve"> </w:t>
@@ -2496,7 +2981,31 @@
         <w:t>Query Parameters</w:t>
       </w:r>
       <w:r>
-        <w:t>: city, mandapName, venueTypes, availableDates.</w:t>
+        <w:t xml:space="preserve">: city, </w:t>
+      </w:r>
+      <w:proofErr w:type="spellStart"/>
+      <w:r>
+        <w:t>mandapName</w:t>
+      </w:r>
+      <w:proofErr w:type="spellEnd"/>
+      <w:r>
+        <w:t xml:space="preserve">, </w:t>
+      </w:r>
+      <w:proofErr w:type="spellStart"/>
+      <w:r>
+        <w:t>venueTypes</w:t>
+      </w:r>
+      <w:proofErr w:type="spellEnd"/>
+      <w:r>
+        <w:t xml:space="preserve">, </w:t>
+      </w:r>
+      <w:proofErr w:type="spellStart"/>
+      <w:r>
+        <w:t>availableDates</w:t>
+      </w:r>
+      <w:proofErr w:type="spellEnd"/>
+      <w:r>
+        <w:t>.</w:t>
       </w:r>
     </w:p>
     <w:p>
@@ -2511,7 +3020,23 @@
           <w:b/>
           <w:bCs/>
         </w:rPr>
-        <w:t>GET /api/mandaps/filter</w:t>
+        <w:t>GET /</w:t>
+      </w:r>
+      <w:proofErr w:type="spellStart"/>
+      <w:r>
+        <w:rPr>
+          <w:b/>
+          <w:bCs/>
+        </w:rPr>
+        <w:t>api</w:t>
+      </w:r>
+      <w:proofErr w:type="spellEnd"/>
+      <w:r>
+        <w:rPr>
+          <w:b/>
+          <w:bCs/>
+        </w:rPr>
+        <w:t>/mandaps/filter</w:t>
       </w:r>
       <w:r>
         <w:t xml:space="preserve"> </w:t>
@@ -2550,7 +3075,39 @@
         <w:t>Query Parameters</w:t>
       </w:r>
       <w:r>
-        <w:t>: minPrice, maxPrice, minCapacity, maxCapacity.</w:t>
+        <w:t xml:space="preserve">: </w:t>
+      </w:r>
+      <w:proofErr w:type="spellStart"/>
+      <w:r>
+        <w:t>minPrice</w:t>
+      </w:r>
+      <w:proofErr w:type="spellEnd"/>
+      <w:r>
+        <w:t xml:space="preserve">, </w:t>
+      </w:r>
+      <w:proofErr w:type="spellStart"/>
+      <w:r>
+        <w:t>maxPrice</w:t>
+      </w:r>
+      <w:proofErr w:type="spellEnd"/>
+      <w:r>
+        <w:t xml:space="preserve">, </w:t>
+      </w:r>
+      <w:proofErr w:type="spellStart"/>
+      <w:r>
+        <w:t>minCapacity</w:t>
+      </w:r>
+      <w:proofErr w:type="spellEnd"/>
+      <w:r>
+        <w:t xml:space="preserve">, </w:t>
+      </w:r>
+      <w:proofErr w:type="spellStart"/>
+      <w:r>
+        <w:t>maxCapacity</w:t>
+      </w:r>
+      <w:proofErr w:type="spellEnd"/>
+      <w:r>
+        <w:t>.</w:t>
       </w:r>
     </w:p>
     <w:p>
@@ -2565,8 +3122,33 @@
           <w:b/>
           <w:bCs/>
         </w:rPr>
-        <w:t>GET /api/mandaps/:mandapId</w:t>
-      </w:r>
+        <w:t>GET /</w:t>
+      </w:r>
+      <w:proofErr w:type="spellStart"/>
+      <w:r>
+        <w:rPr>
+          <w:b/>
+          <w:bCs/>
+        </w:rPr>
+        <w:t>api</w:t>
+      </w:r>
+      <w:proofErr w:type="spellEnd"/>
+      <w:r>
+        <w:rPr>
+          <w:b/>
+          <w:bCs/>
+        </w:rPr>
+        <w:t>/mandaps/:</w:t>
+      </w:r>
+      <w:proofErr w:type="spellStart"/>
+      <w:r>
+        <w:rPr>
+          <w:b/>
+          <w:bCs/>
+        </w:rPr>
+        <w:t>mandapId</w:t>
+      </w:r>
+      <w:proofErr w:type="spellEnd"/>
       <w:r>
         <w:t xml:space="preserve"> </w:t>
       </w:r>
@@ -2601,7 +3183,23 @@
           <w:b/>
           <w:bCs/>
         </w:rPr>
-        <w:t>GET /api/mandaps/featured</w:t>
+        <w:t>GET /</w:t>
+      </w:r>
+      <w:proofErr w:type="spellStart"/>
+      <w:r>
+        <w:rPr>
+          <w:b/>
+          <w:bCs/>
+        </w:rPr>
+        <w:t>api</w:t>
+      </w:r>
+      <w:proofErr w:type="spellEnd"/>
+      <w:r>
+        <w:rPr>
+          <w:b/>
+          <w:bCs/>
+        </w:rPr>
+        <w:t>/mandaps/featured</w:t>
       </w:r>
       <w:r>
         <w:t xml:space="preserve"> </w:t>
@@ -2637,7 +3235,39 @@
           <w:b/>
           <w:bCs/>
         </w:rPr>
-        <w:t>GET /api/mandaps/:mandapId/availability</w:t>
+        <w:t>GET /</w:t>
+      </w:r>
+      <w:proofErr w:type="spellStart"/>
+      <w:r>
+        <w:rPr>
+          <w:b/>
+          <w:bCs/>
+        </w:rPr>
+        <w:t>api</w:t>
+      </w:r>
+      <w:proofErr w:type="spellEnd"/>
+      <w:r>
+        <w:rPr>
+          <w:b/>
+          <w:bCs/>
+        </w:rPr>
+        <w:t>/mandaps/:</w:t>
+      </w:r>
+      <w:proofErr w:type="spellStart"/>
+      <w:r>
+        <w:rPr>
+          <w:b/>
+          <w:bCs/>
+        </w:rPr>
+        <w:t>mandapId</w:t>
+      </w:r>
+      <w:proofErr w:type="spellEnd"/>
+      <w:r>
+        <w:rPr>
+          <w:b/>
+          <w:bCs/>
+        </w:rPr>
+        <w:t>/availability</w:t>
       </w:r>
       <w:r>
         <w:t xml:space="preserve"> </w:t>
@@ -2691,7 +3321,23 @@
           <w:b/>
           <w:bCs/>
         </w:rPr>
-        <w:t>POST /api/user/favourites</w:t>
+        <w:t>POST /</w:t>
+      </w:r>
+      <w:proofErr w:type="spellStart"/>
+      <w:r>
+        <w:rPr>
+          <w:b/>
+          <w:bCs/>
+        </w:rPr>
+        <w:t>api</w:t>
+      </w:r>
+      <w:proofErr w:type="spellEnd"/>
+      <w:r>
+        <w:rPr>
+          <w:b/>
+          <w:bCs/>
+        </w:rPr>
+        <w:t>/user/favourites</w:t>
       </w:r>
       <w:r>
         <w:t xml:space="preserve"> </w:t>
@@ -2745,7 +3391,23 @@
           <w:b/>
           <w:bCs/>
         </w:rPr>
-        <w:t>GET /api/user/favourites</w:t>
+        <w:t>GET /</w:t>
+      </w:r>
+      <w:proofErr w:type="spellStart"/>
+      <w:r>
+        <w:rPr>
+          <w:b/>
+          <w:bCs/>
+        </w:rPr>
+        <w:t>api</w:t>
+      </w:r>
+      <w:proofErr w:type="spellEnd"/>
+      <w:r>
+        <w:rPr>
+          <w:b/>
+          <w:bCs/>
+        </w:rPr>
+        <w:t>/user/favourites</w:t>
       </w:r>
       <w:r>
         <w:t xml:space="preserve"> </w:t>
@@ -2781,8 +3443,33 @@
           <w:b/>
           <w:bCs/>
         </w:rPr>
-        <w:t>DELETE /api/user/favourites/:mandapId</w:t>
-      </w:r>
+        <w:t>DELETE /</w:t>
+      </w:r>
+      <w:proofErr w:type="spellStart"/>
+      <w:r>
+        <w:rPr>
+          <w:b/>
+          <w:bCs/>
+        </w:rPr>
+        <w:t>api</w:t>
+      </w:r>
+      <w:proofErr w:type="spellEnd"/>
+      <w:r>
+        <w:rPr>
+          <w:b/>
+          <w:bCs/>
+        </w:rPr>
+        <w:t>/user/favourites/:</w:t>
+      </w:r>
+      <w:proofErr w:type="spellStart"/>
+      <w:r>
+        <w:rPr>
+          <w:b/>
+          <w:bCs/>
+        </w:rPr>
+        <w:t>mandapId</w:t>
+      </w:r>
+      <w:proofErr w:type="spellEnd"/>
       <w:r>
         <w:t xml:space="preserve"> </w:t>
       </w:r>
@@ -2799,7 +3486,6 @@
           <w:b/>
           <w:bCs/>
         </w:rPr>
-        <w:lastRenderedPageBreak/>
         <w:t>Purpose</w:t>
       </w:r>
       <w:r>
@@ -2818,7 +3504,39 @@
           <w:b/>
           <w:bCs/>
         </w:rPr>
-        <w:t>POST /api/mandaps/:mandapId/reviews</w:t>
+        <w:t>POST /</w:t>
+      </w:r>
+      <w:proofErr w:type="spellStart"/>
+      <w:r>
+        <w:rPr>
+          <w:b/>
+          <w:bCs/>
+        </w:rPr>
+        <w:t>api</w:t>
+      </w:r>
+      <w:proofErr w:type="spellEnd"/>
+      <w:r>
+        <w:rPr>
+          <w:b/>
+          <w:bCs/>
+        </w:rPr>
+        <w:t>/mandaps/:</w:t>
+      </w:r>
+      <w:proofErr w:type="spellStart"/>
+      <w:r>
+        <w:rPr>
+          <w:b/>
+          <w:bCs/>
+        </w:rPr>
+        <w:t>mandapId</w:t>
+      </w:r>
+      <w:proofErr w:type="spellEnd"/>
+      <w:r>
+        <w:rPr>
+          <w:b/>
+          <w:bCs/>
+        </w:rPr>
+        <w:t>/reviews</w:t>
       </w:r>
       <w:r>
         <w:t xml:space="preserve"> </w:t>
@@ -2872,8 +3590,49 @@
           <w:b/>
           <w:bCs/>
         </w:rPr>
-        <w:t>PUT /api/mandaps/:mandapId/reviews/:reviewId</w:t>
-      </w:r>
+        <w:t>PUT /</w:t>
+      </w:r>
+      <w:proofErr w:type="spellStart"/>
+      <w:r>
+        <w:rPr>
+          <w:b/>
+          <w:bCs/>
+        </w:rPr>
+        <w:t>api</w:t>
+      </w:r>
+      <w:proofErr w:type="spellEnd"/>
+      <w:r>
+        <w:rPr>
+          <w:b/>
+          <w:bCs/>
+        </w:rPr>
+        <w:t>/mandaps/:</w:t>
+      </w:r>
+      <w:proofErr w:type="spellStart"/>
+      <w:r>
+        <w:rPr>
+          <w:b/>
+          <w:bCs/>
+        </w:rPr>
+        <w:t>mandapId</w:t>
+      </w:r>
+      <w:proofErr w:type="spellEnd"/>
+      <w:r>
+        <w:rPr>
+          <w:b/>
+          <w:bCs/>
+        </w:rPr>
+        <w:t>/reviews/:</w:t>
+      </w:r>
+      <w:proofErr w:type="spellStart"/>
+      <w:r>
+        <w:rPr>
+          <w:b/>
+          <w:bCs/>
+        </w:rPr>
+        <w:t>reviewId</w:t>
+      </w:r>
+      <w:proofErr w:type="spellEnd"/>
       <w:r>
         <w:t xml:space="preserve"> </w:t>
       </w:r>
@@ -2908,6 +3667,7 @@
           <w:b/>
           <w:bCs/>
         </w:rPr>
+        <w:lastRenderedPageBreak/>
         <w:t>Fields</w:t>
       </w:r>
       <w:r>
@@ -2926,8 +3686,49 @@
           <w:b/>
           <w:bCs/>
         </w:rPr>
-        <w:t>DELETE /api/mandaps/:mandapId/reviews/:reviewId</w:t>
-      </w:r>
+        <w:t>DELETE /</w:t>
+      </w:r>
+      <w:proofErr w:type="spellStart"/>
+      <w:r>
+        <w:rPr>
+          <w:b/>
+          <w:bCs/>
+        </w:rPr>
+        <w:t>api</w:t>
+      </w:r>
+      <w:proofErr w:type="spellEnd"/>
+      <w:r>
+        <w:rPr>
+          <w:b/>
+          <w:bCs/>
+        </w:rPr>
+        <w:t>/mandaps/:</w:t>
+      </w:r>
+      <w:proofErr w:type="spellStart"/>
+      <w:r>
+        <w:rPr>
+          <w:b/>
+          <w:bCs/>
+        </w:rPr>
+        <w:t>mandapId</w:t>
+      </w:r>
+      <w:proofErr w:type="spellEnd"/>
+      <w:r>
+        <w:rPr>
+          <w:b/>
+          <w:bCs/>
+        </w:rPr>
+        <w:t>/reviews/:</w:t>
+      </w:r>
+      <w:proofErr w:type="spellStart"/>
+      <w:r>
+        <w:rPr>
+          <w:b/>
+          <w:bCs/>
+        </w:rPr>
+        <w:t>reviewId</w:t>
+      </w:r>
+      <w:proofErr w:type="spellEnd"/>
       <w:r>
         <w:t xml:space="preserve"> </w:t>
       </w:r>
@@ -2969,8 +3770,49 @@
           <w:b/>
           <w:bCs/>
         </w:rPr>
-        <w:t>/api/mandaps/:mandapId/reviews/:reviewId</w:t>
-      </w:r>
+        <w:t>/</w:t>
+      </w:r>
+      <w:proofErr w:type="spellStart"/>
+      <w:r>
+        <w:rPr>
+          <w:b/>
+          <w:bCs/>
+        </w:rPr>
+        <w:t>api</w:t>
+      </w:r>
+      <w:proofErr w:type="spellEnd"/>
+      <w:r>
+        <w:rPr>
+          <w:b/>
+          <w:bCs/>
+        </w:rPr>
+        <w:t>/mandaps/:</w:t>
+      </w:r>
+      <w:proofErr w:type="spellStart"/>
+      <w:r>
+        <w:rPr>
+          <w:b/>
+          <w:bCs/>
+        </w:rPr>
+        <w:t>mandapId</w:t>
+      </w:r>
+      <w:proofErr w:type="spellEnd"/>
+      <w:r>
+        <w:rPr>
+          <w:b/>
+          <w:bCs/>
+        </w:rPr>
+        <w:t>/reviews/:</w:t>
+      </w:r>
+      <w:proofErr w:type="spellStart"/>
+      <w:r>
+        <w:rPr>
+          <w:b/>
+          <w:bCs/>
+        </w:rPr>
+        <w:t>reviewId</w:t>
+      </w:r>
+      <w:proofErr w:type="spellEnd"/>
       <w:r>
         <w:t xml:space="preserve"> </w:t>
       </w:r>
@@ -3011,7 +3853,23 @@
           <w:b/>
           <w:bCs/>
         </w:rPr>
-        <w:t>4. Cloudinary Integration</w:t>
+        <w:t xml:space="preserve">4. </w:t>
+      </w:r>
+      <w:proofErr w:type="spellStart"/>
+      <w:r>
+        <w:rPr>
+          <w:b/>
+          <w:bCs/>
+        </w:rPr>
+        <w:t>Cloudinary</w:t>
+      </w:r>
+      <w:proofErr w:type="spellEnd"/>
+      <w:r>
+        <w:rPr>
+          <w:b/>
+          <w:bCs/>
+        </w:rPr>
+        <w:t xml:space="preserve"> Integration</w:t>
       </w:r>
     </w:p>
     <w:p>
@@ -3026,8 +3884,33 @@
           <w:b/>
           <w:bCs/>
         </w:rPr>
-        <w:t>POST /api/upload/cloudinary</w:t>
-      </w:r>
+        <w:t>POST /</w:t>
+      </w:r>
+      <w:proofErr w:type="spellStart"/>
+      <w:r>
+        <w:rPr>
+          <w:b/>
+          <w:bCs/>
+        </w:rPr>
+        <w:t>api</w:t>
+      </w:r>
+      <w:proofErr w:type="spellEnd"/>
+      <w:r>
+        <w:rPr>
+          <w:b/>
+          <w:bCs/>
+        </w:rPr>
+        <w:t>/upload/</w:t>
+      </w:r>
+      <w:proofErr w:type="spellStart"/>
+      <w:r>
+        <w:rPr>
+          <w:b/>
+          <w:bCs/>
+        </w:rPr>
+        <w:t>cloudinary</w:t>
+      </w:r>
+      <w:proofErr w:type="spellEnd"/>
       <w:r>
         <w:t xml:space="preserve"> </w:t>
       </w:r>
@@ -3047,7 +3930,15 @@
         <w:t>Purpose</w:t>
       </w:r>
       <w:r>
-        <w:t>: Upload images/videos (e.g., venue images, photographer sample work) to Cloudinary.</w:t>
+        <w:t xml:space="preserve">: Upload images/videos (e.g., venue images, photographer sample work) to </w:t>
+      </w:r>
+      <w:proofErr w:type="spellStart"/>
+      <w:r>
+        <w:t>Cloudinary</w:t>
+      </w:r>
+      <w:proofErr w:type="spellEnd"/>
+      <w:r>
+        <w:t>.</w:t>
       </w:r>
     </w:p>
     <w:p>
@@ -3109,8 +4000,17 @@
           <w:b/>
           <w:bCs/>
         </w:rPr>
-        <w:t>Event: booking.confirmed</w:t>
-      </w:r>
+        <w:t xml:space="preserve">Event: </w:t>
+      </w:r>
+      <w:proofErr w:type="spellStart"/>
+      <w:r>
+        <w:rPr>
+          <w:b/>
+          <w:bCs/>
+        </w:rPr>
+        <w:t>booking.confirmed</w:t>
+      </w:r>
+      <w:proofErr w:type="spellEnd"/>
       <w:r>
         <w:t xml:space="preserve"> </w:t>
       </w:r>
@@ -3145,8 +4045,17 @@
           <w:b/>
           <w:bCs/>
         </w:rPr>
-        <w:t>Event: booking.updated</w:t>
-      </w:r>
+        <w:t xml:space="preserve">Event: </w:t>
+      </w:r>
+      <w:proofErr w:type="spellStart"/>
+      <w:r>
+        <w:rPr>
+          <w:b/>
+          <w:bCs/>
+        </w:rPr>
+        <w:t>booking.updated</w:t>
+      </w:r>
+      <w:proofErr w:type="spellEnd"/>
       <w:r>
         <w:t xml:space="preserve"> </w:t>
       </w:r>
@@ -3181,8 +4090,17 @@
           <w:b/>
           <w:bCs/>
         </w:rPr>
-        <w:t>Event: booking.cancelled</w:t>
-      </w:r>
+        <w:t xml:space="preserve">Event: </w:t>
+      </w:r>
+      <w:proofErr w:type="spellStart"/>
+      <w:r>
+        <w:rPr>
+          <w:b/>
+          <w:bCs/>
+        </w:rPr>
+        <w:t>booking.cancelled</w:t>
+      </w:r>
+      <w:proofErr w:type="spellEnd"/>
       <w:r>
         <w:t xml:space="preserve"> </w:t>
       </w:r>
@@ -3217,8 +4135,17 @@
           <w:b/>
           <w:bCs/>
         </w:rPr>
-        <w:t>Event: mandap.availability.updated</w:t>
-      </w:r>
+        <w:t xml:space="preserve">Event: </w:t>
+      </w:r>
+      <w:proofErr w:type="spellStart"/>
+      <w:r>
+        <w:rPr>
+          <w:b/>
+          <w:bCs/>
+        </w:rPr>
+        <w:t>mandap.availability.updated</w:t>
+      </w:r>
+      <w:proofErr w:type="spellEnd"/>
       <w:r>
         <w:t xml:space="preserve"> </w:t>
       </w:r>
@@ -3285,7 +4212,23 @@
           <w:b/>
           <w:bCs/>
         </w:rPr>
-        <w:t>POST /api/admin/login</w:t>
+        <w:t>POST /</w:t>
+      </w:r>
+      <w:proofErr w:type="spellStart"/>
+      <w:r>
+        <w:rPr>
+          <w:b/>
+          <w:bCs/>
+        </w:rPr>
+        <w:t>api</w:t>
+      </w:r>
+      <w:proofErr w:type="spellEnd"/>
+      <w:r>
+        <w:rPr>
+          <w:b/>
+          <w:bCs/>
+        </w:rPr>
+        <w:t>/admin/login</w:t>
       </w:r>
       <w:r>
         <w:t xml:space="preserve"> </w:t>
@@ -3339,7 +4282,23 @@
           <w:b/>
           <w:bCs/>
         </w:rPr>
-        <w:t>GET /api/admin/users</w:t>
+        <w:t>GET /</w:t>
+      </w:r>
+      <w:proofErr w:type="spellStart"/>
+      <w:r>
+        <w:rPr>
+          <w:b/>
+          <w:bCs/>
+        </w:rPr>
+        <w:t>api</w:t>
+      </w:r>
+      <w:proofErr w:type="spellEnd"/>
+      <w:r>
+        <w:rPr>
+          <w:b/>
+          <w:bCs/>
+        </w:rPr>
+        <w:t>/admin/users</w:t>
       </w:r>
       <w:r>
         <w:t xml:space="preserve"> </w:t>
@@ -3357,7 +4316,6 @@
           <w:b/>
           <w:bCs/>
         </w:rPr>
-        <w:lastRenderedPageBreak/>
         <w:t>Purpose</w:t>
       </w:r>
       <w:r>
@@ -3376,7 +4334,23 @@
           <w:b/>
           <w:bCs/>
         </w:rPr>
-        <w:t>GET /api/admin/providers</w:t>
+        <w:t>GET /</w:t>
+      </w:r>
+      <w:proofErr w:type="spellStart"/>
+      <w:r>
+        <w:rPr>
+          <w:b/>
+          <w:bCs/>
+        </w:rPr>
+        <w:t>api</w:t>
+      </w:r>
+      <w:proofErr w:type="spellEnd"/>
+      <w:r>
+        <w:rPr>
+          <w:b/>
+          <w:bCs/>
+        </w:rPr>
+        <w:t>/admin/providers</w:t>
       </w:r>
       <w:r>
         <w:t xml:space="preserve"> </w:t>
@@ -3429,7 +4403,39 @@
           <w:b/>
           <w:bCs/>
         </w:rPr>
-        <w:t>PUT /api/admin/providers/:providerId/approve</w:t>
+        <w:t>PUT /</w:t>
+      </w:r>
+      <w:proofErr w:type="spellStart"/>
+      <w:r>
+        <w:rPr>
+          <w:b/>
+          <w:bCs/>
+        </w:rPr>
+        <w:t>api</w:t>
+      </w:r>
+      <w:proofErr w:type="spellEnd"/>
+      <w:r>
+        <w:rPr>
+          <w:b/>
+          <w:bCs/>
+        </w:rPr>
+        <w:t>/admin/providers/:</w:t>
+      </w:r>
+      <w:proofErr w:type="spellStart"/>
+      <w:r>
+        <w:rPr>
+          <w:b/>
+          <w:bCs/>
+        </w:rPr>
+        <w:t>providerId</w:t>
+      </w:r>
+      <w:proofErr w:type="spellEnd"/>
+      <w:r>
+        <w:rPr>
+          <w:b/>
+          <w:bCs/>
+        </w:rPr>
+        <w:t>/approve</w:t>
       </w:r>
       <w:r>
         <w:t xml:space="preserve"> </w:t>
@@ -3465,10 +4471,27 @@
           <w:b/>
           <w:bCs/>
         </w:rPr>
+        <w:lastRenderedPageBreak/>
         <w:t>Fields</w:t>
       </w:r>
       <w:r>
-        <w:t>: isApproved (boolean).</w:t>
+        <w:t xml:space="preserve">: </w:t>
+      </w:r>
+      <w:proofErr w:type="spellStart"/>
+      <w:r>
+        <w:t>isApproved</w:t>
+      </w:r>
+      <w:proofErr w:type="spellEnd"/>
+      <w:r>
+        <w:t xml:space="preserve"> (</w:t>
+      </w:r>
+      <w:proofErr w:type="spellStart"/>
+      <w:r>
+        <w:t>boolean</w:t>
+      </w:r>
+      <w:proofErr w:type="spellEnd"/>
+      <w:r>
+        <w:t>).</w:t>
       </w:r>
     </w:p>
     <w:p>
@@ -3483,7 +4506,23 @@
           <w:b/>
           <w:bCs/>
         </w:rPr>
-        <w:t>GET /api/admin/providers/search</w:t>
+        <w:t>GET /</w:t>
+      </w:r>
+      <w:proofErr w:type="spellStart"/>
+      <w:r>
+        <w:rPr>
+          <w:b/>
+          <w:bCs/>
+        </w:rPr>
+        <w:t>api</w:t>
+      </w:r>
+      <w:proofErr w:type="spellEnd"/>
+      <w:r>
+        <w:rPr>
+          <w:b/>
+          <w:bCs/>
+        </w:rPr>
+        <w:t>/admin/providers/search</w:t>
       </w:r>
       <w:r>
         <w:t xml:space="preserve"> </w:t>
@@ -3554,7 +4593,23 @@
           <w:b/>
           <w:bCs/>
         </w:rPr>
-        <w:t>GET /api/admin/users/search</w:t>
+        <w:t>GET /</w:t>
+      </w:r>
+      <w:proofErr w:type="spellStart"/>
+      <w:r>
+        <w:rPr>
+          <w:b/>
+          <w:bCs/>
+        </w:rPr>
+        <w:t>api</w:t>
+      </w:r>
+      <w:proofErr w:type="spellEnd"/>
+      <w:r>
+        <w:rPr>
+          <w:b/>
+          <w:bCs/>
+        </w:rPr>
+        <w:t>/admin/users/search</w:t>
       </w:r>
       <w:r>
         <w:t xml:space="preserve"> </w:t>
@@ -3613,7 +4668,7 @@
     <mc:AlternateContent>
       <mc:Choice Requires="v">
         <w:pict>
-          <v:shapetype w14:anchorId="496600CE" id="_x0000_t75" coordsize="21600,21600" o:spt="75" o:preferrelative="t" path="m@4@5l@4@11@9@11@9@5xe" filled="f" stroked="f">
+          <v:shapetype w14:anchorId="1ADF2B84" id="_x0000_t75" coordsize="21600,21600" o:spt="75" o:preferrelative="t" path="m@4@5l@4@11@9@11@9@5xe" filled="f" stroked="f">
             <v:stroke joinstyle="miter"/>
             <v:formulas>
               <v:f eqn="if lineDrawn pixelLineWidth 0"/>
@@ -3639,10 +4694,10 @@
       </mc:Choice>
       <mc:Fallback>
         <w:drawing>
-          <wp:inline distT="0" distB="0" distL="0" distR="0" wp14:anchorId="79CFC0DF" wp14:editId="3227236C">
+          <wp:inline distT="0" distB="0" distL="0" distR="0" wp14:anchorId="3D6F9B3B" wp14:editId="7DA30896">
             <wp:extent cx="142875" cy="142875"/>
             <wp:effectExtent l="0" t="0" r="9525" b="9525"/>
-            <wp:docPr id="511765848" name="Picture 1" descr="C:\Users\hulke\AppData\Local\Temp\mso284C.tmp"/>
+            <wp:docPr id="612816638" name="Picture 1" descr="C:\Users\hulke\AppData\Local\Temp\mso284C.tmp"/>
             <wp:cNvGraphicFramePr>
               <a:graphicFrameLocks xmlns:a="http://schemas.openxmlformats.org/drawingml/2006/main" noChangeAspect="1"/>
             </wp:cNvGraphicFramePr>

</xml_diff>